<commit_message>
continue working on 1st Task
</commit_message>
<xml_diff>
--- a/HTML & CSS/05 Position and Grid/01. Simple Site Layout_Условие.docx
+++ b/HTML & CSS/05 Position and Grid/01. Simple Site Layout_Условие.docx
@@ -1,6 +1,6 @@
 
 <file path=word/document.xml><?xml version="1.0" encoding="utf-8"?>
-<w:document xmlns:wpc="http://schemas.microsoft.com/office/word/2010/wordprocessingCanvas" xmlns:cx="http://schemas.microsoft.com/office/drawing/2014/chartex" xmlns:cx1="http://schemas.microsoft.com/office/drawing/2015/9/8/chartex" xmlns:cx2="http://schemas.microsoft.com/office/drawing/2015/10/21/chartex" xmlns:cx3="http://schemas.microsoft.com/office/drawing/2016/5/9/chartex" xmlns:cx4="http://schemas.microsoft.com/office/drawing/2016/5/10/chartex" xmlns:cx5="http://schemas.microsoft.com/office/drawing/2016/5/11/chartex" xmlns:cx6="http://schemas.microsoft.com/office/drawing/2016/5/12/chartex" xmlns:cx7="http://schemas.microsoft.com/office/drawing/2016/5/13/chartex" xmlns:cx8="http://schemas.microsoft.com/office/drawing/2016/5/14/chartex" xmlns:mc="http://schemas.openxmlformats.org/markup-compatibility/2006" xmlns:aink="http://schemas.microsoft.com/office/drawing/2016/ink" xmlns:am3d="http://schemas.microsoft.com/office/drawing/2017/model3d" xmlns:o="urn:schemas-microsoft-com:office:office" xmlns:r="http://schemas.openxmlformats.org/officeDocument/2006/relationships" xmlns:m="http://schemas.openxmlformats.org/officeDocument/2006/math" xmlns:v="urn:schemas-microsoft-com:vml" xmlns:wp14="http://schemas.microsoft.com/office/word/2010/wordprocessingDrawing" xmlns:wp="http://schemas.openxmlformats.org/drawingml/2006/wordprocessingDrawing" xmlns:w10="urn:schemas-microsoft-com:office:word" xmlns:w="http://schemas.openxmlformats.org/wordprocessingml/2006/main" xmlns:w14="http://schemas.microsoft.com/office/word/2010/wordml" xmlns:w15="http://schemas.microsoft.com/office/word/2012/wordml" xmlns:w16cex="http://schemas.microsoft.com/office/word/2018/wordml/cex" xmlns:w16cid="http://schemas.microsoft.com/office/word/2016/wordml/cid" xmlns:w16="http://schemas.microsoft.com/office/word/2018/wordml" xmlns:w16sdtdh="http://schemas.microsoft.com/office/word/2020/wordml/sdtdatahash" xmlns:w16se="http://schemas.microsoft.com/office/word/2015/wordml/symex" xmlns:wpg="http://schemas.microsoft.com/office/word/2010/wordprocessingGroup" xmlns:wpi="http://schemas.microsoft.com/office/word/2010/wordprocessingInk" xmlns:wne="http://schemas.microsoft.com/office/word/2006/wordml" xmlns:wps="http://schemas.microsoft.com/office/word/2010/wordprocessingShape" mc:Ignorable="w14 w15 w16se w16cid w16 w16cex w16sdtdh wp14">
+<w:document xmlns:wpc="http://schemas.microsoft.com/office/word/2010/wordprocessingCanvas" xmlns:cx="http://schemas.microsoft.com/office/drawing/2014/chartex" xmlns:cx1="http://schemas.microsoft.com/office/drawing/2015/9/8/chartex" xmlns:cx2="http://schemas.microsoft.com/office/drawing/2015/10/21/chartex" xmlns:cx3="http://schemas.microsoft.com/office/drawing/2016/5/9/chartex" xmlns:cx4="http://schemas.microsoft.com/office/drawing/2016/5/10/chartex" xmlns:cx5="http://schemas.microsoft.com/office/drawing/2016/5/11/chartex" xmlns:cx6="http://schemas.microsoft.com/office/drawing/2016/5/12/chartex" xmlns:cx7="http://schemas.microsoft.com/office/drawing/2016/5/13/chartex" xmlns:cx8="http://schemas.microsoft.com/office/drawing/2016/5/14/chartex" xmlns:mc="http://schemas.openxmlformats.org/markup-compatibility/2006" xmlns:aink="http://schemas.microsoft.com/office/drawing/2016/ink" xmlns:am3d="http://schemas.microsoft.com/office/drawing/2017/model3d" xmlns:o="urn:schemas-microsoft-com:office:office" xmlns:oel="http://schemas.microsoft.com/office/2019/extlst" xmlns:r="http://schemas.openxmlformats.org/officeDocument/2006/relationships" xmlns:m="http://schemas.openxmlformats.org/officeDocument/2006/math" xmlns:v="urn:schemas-microsoft-com:vml" xmlns:wp14="http://schemas.microsoft.com/office/word/2010/wordprocessingDrawing" xmlns:wp="http://schemas.openxmlformats.org/drawingml/2006/wordprocessingDrawing" xmlns:w10="urn:schemas-microsoft-com:office:word" xmlns:w="http://schemas.openxmlformats.org/wordprocessingml/2006/main" xmlns:w14="http://schemas.microsoft.com/office/word/2010/wordml" xmlns:w15="http://schemas.microsoft.com/office/word/2012/wordml" xmlns:w16cex="http://schemas.microsoft.com/office/word/2018/wordml/cex" xmlns:w16cid="http://schemas.microsoft.com/office/word/2016/wordml/cid" xmlns:w16="http://schemas.microsoft.com/office/word/2018/wordml" xmlns:w16sdtdh="http://schemas.microsoft.com/office/word/2020/wordml/sdtdatahash" xmlns:w16se="http://schemas.microsoft.com/office/word/2015/wordml/symex" xmlns:wpg="http://schemas.microsoft.com/office/word/2010/wordprocessingGroup" xmlns:wpi="http://schemas.microsoft.com/office/word/2010/wordprocessingInk" xmlns:wne="http://schemas.microsoft.com/office/word/2006/wordml" xmlns:wps="http://schemas.microsoft.com/office/word/2010/wordprocessingShape" mc:Ignorable="w14 w15 w16se w16cid w16 w16cex w16sdtdh wp14">
   <w:body>
     <w:p>
       <w:pPr>
@@ -297,64 +297,87 @@
     <w:p>
       <w:pPr>
         <w:rPr>
+          <w:highlight w:val="green"/>
           <w:lang w:val="bg-BG"/>
         </w:rPr>
       </w:pPr>
       <w:r>
         <w:rPr>
           <w:rStyle w:val="CodeChar"/>
+          <w:highlight w:val="green"/>
         </w:rPr>
         <w:t>&lt;body&gt;</w:t>
       </w:r>
       <w:r>
         <w:rPr>
           <w:noProof/>
+          <w:highlight w:val="green"/>
         </w:rPr>
         <w:t xml:space="preserve"> </w:t>
       </w:r>
       <w:r>
+        <w:rPr>
+          <w:highlight w:val="green"/>
+        </w:rPr>
         <w:t xml:space="preserve">that contains: </w:t>
       </w:r>
       <w:r>
         <w:rPr>
           <w:rStyle w:val="CodeChar"/>
+          <w:highlight w:val="green"/>
         </w:rPr>
         <w:t>header</w:t>
       </w:r>
       <w:r>
+        <w:rPr>
+          <w:highlight w:val="green"/>
+        </w:rPr>
         <w:t xml:space="preserve">, </w:t>
       </w:r>
       <w:r>
         <w:rPr>
           <w:rStyle w:val="CodeChar"/>
+          <w:highlight w:val="green"/>
         </w:rPr>
         <w:t>aside</w:t>
       </w:r>
       <w:r>
+        <w:rPr>
+          <w:highlight w:val="green"/>
+        </w:rPr>
         <w:t xml:space="preserve">, </w:t>
       </w:r>
       <w:r>
         <w:rPr>
           <w:rStyle w:val="CodeChar"/>
+          <w:highlight w:val="green"/>
         </w:rPr>
         <w:t>main</w:t>
       </w:r>
       <w:r>
+        <w:rPr>
+          <w:highlight w:val="green"/>
+        </w:rPr>
         <w:t xml:space="preserve">, </w:t>
       </w:r>
       <w:r>
         <w:rPr>
           <w:rStyle w:val="CodeChar"/>
+          <w:highlight w:val="green"/>
         </w:rPr>
         <w:t>footer</w:t>
       </w:r>
       <w:r>
         <w:rPr>
           <w:noProof/>
+          <w:highlight w:val="green"/>
         </w:rPr>
         <w:t xml:space="preserve"> </w:t>
       </w:r>
       <w:r>
+        <w:rPr>
+          <w:highlight w:val="green"/>
+        </w:rPr>
         <w:t>all with:</w:t>
       </w:r>
     </w:p>
@@ -366,20 +389,28 @@
           <w:numId w:val="6"/>
         </w:numPr>
         <w:rPr>
+          <w:highlight w:val="green"/>
           <w:lang w:val="bg-BG"/>
         </w:rPr>
       </w:pPr>
       <w:r>
+        <w:rPr>
+          <w:highlight w:val="green"/>
+        </w:rPr>
         <w:t xml:space="preserve">border-radius: </w:t>
       </w:r>
       <w:r>
         <w:rPr>
           <w:b/>
           <w:noProof/>
+          <w:highlight w:val="green"/>
         </w:rPr>
         <w:t>3px</w:t>
       </w:r>
       <w:r>
+        <w:rPr>
+          <w:highlight w:val="green"/>
+        </w:rPr>
         <w:t>;</w:t>
       </w:r>
     </w:p>
@@ -391,26 +422,35 @@
           <w:numId w:val="6"/>
         </w:numPr>
         <w:rPr>
+          <w:highlight w:val="green"/>
           <w:lang w:val="bg-BG"/>
         </w:rPr>
       </w:pPr>
       <w:r>
+        <w:rPr>
+          <w:highlight w:val="green"/>
+        </w:rPr>
         <w:t xml:space="preserve">background: </w:t>
       </w:r>
       <w:r>
         <w:rPr>
           <w:b/>
           <w:noProof/>
+          <w:highlight w:val="green"/>
         </w:rPr>
         <w:t>rgb(181, 216, 255</w:t>
       </w:r>
       <w:r>
         <w:rPr>
           <w:b/>
+          <w:highlight w:val="green"/>
         </w:rPr>
         <w:t>)</w:t>
       </w:r>
       <w:r>
+        <w:rPr>
+          <w:highlight w:val="green"/>
+        </w:rPr>
         <w:t>;</w:t>
       </w:r>
     </w:p>
@@ -426,25 +466,34 @@
           <w:rFonts w:asciiTheme="minorHAnsi" w:hAnsiTheme="minorHAnsi"/>
           <w:b w:val="0"/>
           <w:noProof w:val="0"/>
+          <w:highlight w:val="green"/>
           <w:lang w:val="bg-BG"/>
         </w:rPr>
       </w:pPr>
       <w:r>
+        <w:rPr>
+          <w:highlight w:val="green"/>
+        </w:rPr>
         <w:t xml:space="preserve">padding: </w:t>
       </w:r>
       <w:r>
         <w:rPr>
           <w:b/>
           <w:noProof/>
+          <w:highlight w:val="green"/>
         </w:rPr>
         <w:t>5px 10px</w:t>
       </w:r>
       <w:r>
+        <w:rPr>
+          <w:highlight w:val="green"/>
+        </w:rPr>
         <w:t>;</w:t>
       </w:r>
       <w:r>
         <w:rPr>
           <w:rStyle w:val="CodeChar"/>
+          <w:highlight w:val="green"/>
         </w:rPr>
         <w:t xml:space="preserve"> </w:t>
       </w:r>
@@ -486,6 +535,7 @@
           <w:numId w:val="5"/>
         </w:numPr>
         <w:rPr>
+          <w:highlight w:val="green"/>
           <w:lang w:val="bg-BG"/>
         </w:rPr>
       </w:pPr>
@@ -493,15 +543,26 @@
         <w:rPr>
           <w:rStyle w:val="CodeChar"/>
         </w:rPr>
-        <w:t>&lt;header&gt;</w:t>
-      </w:r>
-      <w:r>
-        <w:rPr>
-          <w:noProof/>
+        <w:t>&lt;</w:t>
+      </w:r>
+      <w:r>
+        <w:rPr>
+          <w:rStyle w:val="CodeChar"/>
+          <w:highlight w:val="green"/>
+        </w:rPr>
+        <w:t>header&gt;</w:t>
+      </w:r>
+      <w:r>
+        <w:rPr>
+          <w:noProof/>
+          <w:highlight w:val="green"/>
         </w:rPr>
         <w:t xml:space="preserve"> </w:t>
       </w:r>
       <w:r>
+        <w:rPr>
+          <w:highlight w:val="green"/>
+        </w:rPr>
         <w:t>with</w:t>
       </w:r>
     </w:p>
@@ -517,85 +578,109 @@
           <w:rFonts w:asciiTheme="minorHAnsi" w:hAnsiTheme="minorHAnsi"/>
           <w:b w:val="0"/>
           <w:noProof w:val="0"/>
+          <w:highlight w:val="green"/>
           <w:lang w:val="bg-BG"/>
         </w:rPr>
       </w:pPr>
       <w:r>
         <w:rPr>
           <w:rStyle w:val="CodeChar"/>
+          <w:highlight w:val="green"/>
         </w:rPr>
         <w:t>&lt;h1&gt;</w:t>
       </w:r>
       <w:r>
         <w:rPr>
           <w:noProof/>
+          <w:highlight w:val="green"/>
         </w:rPr>
         <w:t xml:space="preserve"> </w:t>
       </w:r>
       <w:r>
+        <w:rPr>
+          <w:highlight w:val="green"/>
+        </w:rPr>
         <w:t xml:space="preserve">text that is displayed as </w:t>
       </w:r>
       <w:r>
         <w:rPr>
           <w:rStyle w:val="CodeChar"/>
+          <w:highlight w:val="green"/>
         </w:rPr>
         <w:t>inline</w:t>
       </w:r>
       <w:r>
         <w:rPr>
           <w:noProof/>
+          <w:highlight w:val="green"/>
         </w:rPr>
         <w:t xml:space="preserve"> </w:t>
       </w:r>
       <w:r>
         <w:rPr>
           <w:rStyle w:val="CodeChar"/>
+          <w:highlight w:val="green"/>
         </w:rPr>
         <w:t>block</w:t>
       </w:r>
       <w:r>
         <w:rPr>
           <w:noProof/>
+          <w:highlight w:val="green"/>
         </w:rPr>
         <w:t xml:space="preserve"> </w:t>
       </w:r>
       <w:r>
+        <w:rPr>
+          <w:highlight w:val="green"/>
+        </w:rPr>
         <w:t xml:space="preserve">and is </w:t>
       </w:r>
       <w:r>
         <w:rPr>
           <w:rStyle w:val="CodeChar"/>
+          <w:highlight w:val="green"/>
         </w:rPr>
         <w:t>vertically</w:t>
       </w:r>
       <w:r>
         <w:rPr>
           <w:noProof/>
+          <w:highlight w:val="green"/>
         </w:rPr>
         <w:t xml:space="preserve"> </w:t>
       </w:r>
       <w:r>
         <w:rPr>
           <w:rStyle w:val="CodeChar"/>
+          <w:highlight w:val="green"/>
         </w:rPr>
         <w:t>aligned</w:t>
       </w:r>
       <w:r>
         <w:rPr>
           <w:noProof/>
+          <w:highlight w:val="green"/>
         </w:rPr>
         <w:t xml:space="preserve"> </w:t>
       </w:r>
       <w:r>
+        <w:rPr>
+          <w:highlight w:val="green"/>
+        </w:rPr>
         <w:t xml:space="preserve">in the </w:t>
       </w:r>
       <w:r>
         <w:rPr>
           <w:rStyle w:val="CodeChar"/>
+          <w:highlight w:val="green"/>
         </w:rPr>
         <w:t>middle</w:t>
       </w:r>
       <w:r>
+        <w:rPr>
+          <w:highlight w:val="green"/>
+        </w:rPr>
         <w:t>;</w:t>
       </w:r>
     </w:p>
@@ -609,12 +694,14 @@
         <w:rPr>
           <w:rStyle w:val="CodeChar"/>
           <w:rFonts w:asciiTheme="minorHAnsi" w:hAnsiTheme="minorHAnsi"/>
+          <w:highlight w:val="green"/>
           <w:lang w:val="bg-BG"/>
         </w:rPr>
       </w:pPr>
       <w:r>
         <w:rPr>
           <w:rStyle w:val="CodeChar"/>
+          <w:highlight w:val="green"/>
         </w:rPr>
         <w:t>&lt;aside&gt;</w:t>
       </w:r>
@@ -622,10 +709,14 @@
         <w:rPr>
           <w:b/>
           <w:noProof/>
+          <w:highlight w:val="green"/>
         </w:rPr>
         <w:t xml:space="preserve"> </w:t>
       </w:r>
       <w:r>
+        <w:rPr>
+          <w:highlight w:val="green"/>
+        </w:rPr>
         <w:t>tag that contains:</w:t>
       </w:r>
     </w:p>
@@ -637,22 +728,28 @@
           <w:numId w:val="5"/>
         </w:numPr>
         <w:rPr>
+          <w:highlight w:val="green"/>
           <w:lang w:val="bg-BG"/>
         </w:rPr>
       </w:pPr>
       <w:r>
         <w:rPr>
           <w:rStyle w:val="CodeChar"/>
+          <w:highlight w:val="green"/>
         </w:rPr>
         <w:t>&lt;ul&gt;</w:t>
       </w:r>
       <w:r>
         <w:rPr>
           <w:noProof/>
+          <w:highlight w:val="green"/>
         </w:rPr>
         <w:t xml:space="preserve"> </w:t>
       </w:r>
       <w:r>
+        <w:rPr>
+          <w:highlight w:val="green"/>
+        </w:rPr>
         <w:t>tag for unordered list</w:t>
       </w:r>
     </w:p>
@@ -664,19 +761,27 @@
           <w:numId w:val="5"/>
         </w:numPr>
         <w:rPr>
+          <w:highlight w:val="green"/>
           <w:lang w:val="bg-BG"/>
         </w:rPr>
       </w:pPr>
       <w:r>
+        <w:rPr>
+          <w:highlight w:val="green"/>
+        </w:rPr>
         <w:t xml:space="preserve">list-style-type: </w:t>
       </w:r>
       <w:r>
         <w:rPr>
           <w:b/>
+          <w:highlight w:val="green"/>
         </w:rPr>
         <w:t>none</w:t>
       </w:r>
       <w:r>
+        <w:rPr>
+          <w:highlight w:val="green"/>
+        </w:rPr>
         <w:t>;</w:t>
       </w:r>
     </w:p>
@@ -688,19 +793,27 @@
           <w:numId w:val="5"/>
         </w:numPr>
         <w:rPr>
+          <w:highlight w:val="green"/>
           <w:lang w:val="bg-BG"/>
         </w:rPr>
       </w:pPr>
       <w:r>
+        <w:rPr>
+          <w:highlight w:val="green"/>
+        </w:rPr>
         <w:t xml:space="preserve">margin: </w:t>
       </w:r>
       <w:r>
         <w:rPr>
           <w:b/>
+          <w:highlight w:val="green"/>
         </w:rPr>
         <w:t>0px</w:t>
       </w:r>
       <w:r>
+        <w:rPr>
+          <w:highlight w:val="green"/>
+        </w:rPr>
         <w:t>;</w:t>
       </w:r>
     </w:p>
@@ -712,19 +825,27 @@
           <w:numId w:val="5"/>
         </w:numPr>
         <w:rPr>
+          <w:highlight w:val="green"/>
           <w:lang w:val="bg-BG"/>
         </w:rPr>
       </w:pPr>
       <w:r>
+        <w:rPr>
+          <w:highlight w:val="green"/>
+        </w:rPr>
         <w:t xml:space="preserve">padding: </w:t>
       </w:r>
       <w:r>
         <w:rPr>
           <w:b/>
+          <w:highlight w:val="green"/>
         </w:rPr>
         <w:t>5px</w:t>
       </w:r>
       <w:r>
+        <w:rPr>
+          <w:highlight w:val="green"/>
+        </w:rPr>
         <w:t>;</w:t>
       </w:r>
     </w:p>
@@ -736,22 +857,28 @@
           <w:numId w:val="5"/>
         </w:numPr>
         <w:rPr>
+          <w:highlight w:val="green"/>
           <w:lang w:val="bg-BG"/>
         </w:rPr>
       </w:pPr>
       <w:r>
         <w:rPr>
           <w:rStyle w:val="CodeChar"/>
+          <w:highlight w:val="green"/>
         </w:rPr>
         <w:t>&lt;li&gt;</w:t>
       </w:r>
       <w:r>
         <w:rPr>
           <w:noProof/>
+          <w:highlight w:val="green"/>
         </w:rPr>
         <w:t xml:space="preserve"> </w:t>
       </w:r>
       <w:r>
+        <w:rPr>
+          <w:highlight w:val="green"/>
+        </w:rPr>
         <w:t>tag for list item</w:t>
       </w:r>
     </w:p>
@@ -763,12 +890,14 @@
           <w:numId w:val="5"/>
         </w:numPr>
         <w:rPr>
+          <w:highlight w:val="green"/>
           <w:lang w:val="bg-BG"/>
         </w:rPr>
       </w:pPr>
       <w:r>
         <w:rPr>
           <w:rStyle w:val="CodeChar"/>
+          <w:highlight w:val="green"/>
         </w:rPr>
         <w:lastRenderedPageBreak/>
         <w:t>&lt;a&gt;</w:t>
@@ -776,10 +905,14 @@
       <w:r>
         <w:rPr>
           <w:noProof/>
+          <w:highlight w:val="green"/>
         </w:rPr>
         <w:t xml:space="preserve"> </w:t>
       </w:r>
       <w:r>
+        <w:rPr>
+          <w:highlight w:val="green"/>
+        </w:rPr>
         <w:t>tag for hyperlink</w:t>
       </w:r>
     </w:p>
@@ -793,6 +926,7 @@
         <w:rPr>
           <w:rStyle w:val="CodeChar"/>
           <w:rFonts w:asciiTheme="minorHAnsi" w:hAnsiTheme="minorHAnsi"/>
+          <w:highlight w:val="green"/>
           <w:lang w:val="bg-BG"/>
         </w:rPr>
       </w:pPr>
@@ -801,6 +935,7 @@
           <w:rStyle w:val="CodeChar"/>
           <w:rFonts w:asciiTheme="minorHAnsi" w:hAnsiTheme="minorHAnsi"/>
           <w:b w:val="0"/>
+          <w:highlight w:val="green"/>
         </w:rPr>
         <w:t>display</w:t>
       </w:r>
@@ -808,6 +943,7 @@
         <w:rPr>
           <w:rStyle w:val="CodeChar"/>
           <w:rFonts w:asciiTheme="minorHAnsi" w:hAnsiTheme="minorHAnsi"/>
+          <w:highlight w:val="green"/>
         </w:rPr>
         <w:t>: block;</w:t>
       </w:r>
@@ -822,6 +958,7 @@
         <w:rPr>
           <w:rStyle w:val="CodeChar"/>
           <w:rFonts w:asciiTheme="minorHAnsi" w:hAnsiTheme="minorHAnsi"/>
+          <w:highlight w:val="green"/>
           <w:lang w:val="bg-BG"/>
         </w:rPr>
       </w:pPr>
@@ -830,6 +967,7 @@
           <w:rStyle w:val="CodeChar"/>
           <w:rFonts w:asciiTheme="minorHAnsi" w:hAnsiTheme="minorHAnsi"/>
           <w:b w:val="0"/>
+          <w:highlight w:val="green"/>
         </w:rPr>
         <w:t>padding</w:t>
       </w:r>
@@ -837,6 +975,7 @@
         <w:rPr>
           <w:rStyle w:val="CodeChar"/>
           <w:rFonts w:asciiTheme="minorHAnsi" w:hAnsiTheme="minorHAnsi"/>
+          <w:highlight w:val="green"/>
         </w:rPr>
         <w:t>: 5px 0px;</w:t>
       </w:r>
@@ -851,6 +990,7 @@
         <w:rPr>
           <w:rStyle w:val="CodeChar"/>
           <w:rFonts w:asciiTheme="minorHAnsi" w:hAnsiTheme="minorHAnsi"/>
+          <w:highlight w:val="green"/>
           <w:lang w:val="bg-BG"/>
         </w:rPr>
       </w:pPr>
@@ -859,6 +999,7 @@
           <w:rStyle w:val="CodeChar"/>
           <w:rFonts w:asciiTheme="minorHAnsi" w:hAnsiTheme="minorHAnsi"/>
           <w:b w:val="0"/>
+          <w:highlight w:val="green"/>
         </w:rPr>
         <w:t>color</w:t>
       </w:r>
@@ -866,6 +1007,7 @@
         <w:rPr>
           <w:rStyle w:val="CodeChar"/>
           <w:rFonts w:asciiTheme="minorHAnsi" w:hAnsiTheme="minorHAnsi"/>
+          <w:highlight w:val="green"/>
         </w:rPr>
         <w:t>: rgb(86, 40, 129);</w:t>
       </w:r>
@@ -881,6 +1023,7 @@
           <w:rStyle w:val="CodeChar"/>
           <w:rFonts w:asciiTheme="minorHAnsi" w:hAnsiTheme="minorHAnsi"/>
           <w:b w:val="0"/>
+          <w:highlight w:val="green"/>
           <w:lang w:val="bg-BG"/>
         </w:rPr>
       </w:pPr>
@@ -889,6 +1032,7 @@
           <w:rStyle w:val="CodeChar"/>
           <w:rFonts w:asciiTheme="minorHAnsi" w:hAnsiTheme="minorHAnsi"/>
           <w:b w:val="0"/>
+          <w:highlight w:val="green"/>
         </w:rPr>
         <w:t>text-decoration</w:t>
       </w:r>
@@ -896,6 +1040,7 @@
         <w:rPr>
           <w:rStyle w:val="CodeChar"/>
           <w:rFonts w:asciiTheme="minorHAnsi" w:hAnsiTheme="minorHAnsi"/>
+          <w:highlight w:val="green"/>
         </w:rPr>
         <w:t>: none;</w:t>
       </w:r>
@@ -910,12 +1055,14 @@
         <w:rPr>
           <w:rStyle w:val="CodeChar"/>
           <w:rFonts w:asciiTheme="minorHAnsi" w:hAnsiTheme="minorHAnsi"/>
+          <w:highlight w:val="green"/>
           <w:lang w:val="bg-BG"/>
         </w:rPr>
       </w:pPr>
       <w:r>
         <w:rPr>
           <w:rStyle w:val="CodeChar"/>
+          <w:highlight w:val="green"/>
         </w:rPr>
         <w:t>&lt;main&gt;</w:t>
       </w:r>
@@ -923,10 +1070,14 @@
         <w:rPr>
           <w:b/>
           <w:noProof/>
+          <w:highlight w:val="green"/>
         </w:rPr>
         <w:t xml:space="preserve"> </w:t>
       </w:r>
       <w:r>
+        <w:rPr>
+          <w:highlight w:val="green"/>
+        </w:rPr>
         <w:t>tag that contain:</w:t>
       </w:r>
     </w:p>
@@ -940,6 +1091,7 @@
         <w:rPr>
           <w:rStyle w:val="CodeChar"/>
           <w:rFonts w:asciiTheme="minorHAnsi" w:hAnsiTheme="minorHAnsi"/>
+          <w:highlight w:val="green"/>
           <w:lang w:val="bg-BG"/>
         </w:rPr>
       </w:pPr>
@@ -947,10 +1099,14 @@
         <w:rPr>
           <w:rStyle w:val="CodeChar"/>
           <w:rFonts w:asciiTheme="minorHAnsi" w:hAnsiTheme="minorHAnsi"/>
+          <w:highlight w:val="green"/>
         </w:rPr>
         <w:t xml:space="preserve">&lt;h1&gt; </w:t>
       </w:r>
       <w:r>
+        <w:rPr>
+          <w:highlight w:val="green"/>
+        </w:rPr>
         <w:t>text title for the tasks</w:t>
       </w:r>
     </w:p>
@@ -964,6 +1120,7 @@
         <w:rPr>
           <w:rStyle w:val="CodeChar"/>
           <w:rFonts w:asciiTheme="minorHAnsi" w:hAnsiTheme="minorHAnsi"/>
+          <w:highlight w:val="green"/>
           <w:lang w:val="bg-BG"/>
         </w:rPr>
       </w:pPr>
@@ -971,10 +1128,14 @@
         <w:rPr>
           <w:rStyle w:val="CodeChar"/>
           <w:rFonts w:asciiTheme="minorHAnsi" w:hAnsiTheme="minorHAnsi"/>
+          <w:highlight w:val="green"/>
         </w:rPr>
         <w:t xml:space="preserve">&lt;ul&gt; </w:t>
       </w:r>
       <w:r>
+        <w:rPr>
+          <w:highlight w:val="green"/>
+        </w:rPr>
         <w:t>tag with:</w:t>
       </w:r>
     </w:p>
@@ -988,22 +1149,28 @@
         <w:rPr>
           <w:b/>
           <w:noProof/>
+          <w:highlight w:val="green"/>
           <w:lang w:val="bg-BG"/>
         </w:rPr>
       </w:pPr>
       <w:r>
         <w:rPr>
           <w:rStyle w:val="CodeChar"/>
+          <w:highlight w:val="green"/>
         </w:rPr>
         <w:t>&lt;li&gt;</w:t>
       </w:r>
       <w:r>
         <w:rPr>
           <w:noProof/>
+          <w:highlight w:val="green"/>
         </w:rPr>
         <w:t xml:space="preserve"> </w:t>
       </w:r>
       <w:r>
+        <w:rPr>
+          <w:highlight w:val="green"/>
+        </w:rPr>
         <w:t>for the tasks with their status</w:t>
       </w:r>
     </w:p>
@@ -1017,12 +1184,14 @@
         <w:rPr>
           <w:b/>
           <w:noProof/>
+          <w:highlight w:val="green"/>
           <w:lang w:val="bg-BG"/>
         </w:rPr>
       </w:pPr>
       <w:r>
         <w:rPr>
           <w:rStyle w:val="CodeChar"/>
+          <w:highlight w:val="green"/>
         </w:rPr>
         <w:t>&lt;footer&gt;</w:t>
       </w:r>
@@ -1030,10 +1199,14 @@
         <w:rPr>
           <w:b/>
           <w:noProof/>
+          <w:highlight w:val="green"/>
         </w:rPr>
         <w:t xml:space="preserve"> </w:t>
       </w:r>
       <w:r>
+        <w:rPr>
+          <w:highlight w:val="green"/>
+        </w:rPr>
         <w:t>tag that contain:</w:t>
       </w:r>
     </w:p>
@@ -1047,6 +1220,7 @@
         <w:rPr>
           <w:b/>
           <w:noProof/>
+          <w:highlight w:val="green"/>
           <w:lang w:val="bg-BG"/>
         </w:rPr>
       </w:pPr>
@@ -1054,10 +1228,14 @@
         <w:rPr>
           <w:rStyle w:val="CodeChar"/>
           <w:rFonts w:asciiTheme="minorHAnsi" w:hAnsiTheme="minorHAnsi"/>
+          <w:highlight w:val="green"/>
         </w:rPr>
         <w:t xml:space="preserve">&lt;div&gt; </w:t>
       </w:r>
       <w:r>
+        <w:rPr>
+          <w:highlight w:val="green"/>
+        </w:rPr>
         <w:t>with copyright sign and text</w:t>
       </w:r>
     </w:p>
@@ -1081,18 +1259,21 @@
       <w:pPr>
         <w:rPr>
           <w:rFonts w:cs="FreeSans"/>
+          <w:highlight w:val="green"/>
           <w:lang w:val="bg-BG"/>
         </w:rPr>
       </w:pPr>
       <w:r>
         <w:rPr>
           <w:rFonts w:cs="FreeSans"/>
+          <w:highlight w:val="green"/>
         </w:rPr>
         <w:t xml:space="preserve">In the </w:t>
       </w:r>
       <w:r>
         <w:rPr>
           <w:rStyle w:val="CodeChar"/>
+          <w:highlight w:val="green"/>
         </w:rPr>
         <w:t>styles.css:</w:t>
       </w:r>
@@ -1100,6 +1281,7 @@
         <w:rPr>
           <w:rFonts w:cs="FreeSans"/>
           <w:noProof/>
+          <w:highlight w:val="green"/>
         </w:rPr>
         <w:t xml:space="preserve"> </w:t>
       </w:r>
@@ -1113,18 +1295,21 @@
         </w:numPr>
         <w:rPr>
           <w:rStyle w:val="CodeChar"/>
+          <w:highlight w:val="green"/>
           <w:lang w:val="bg-BG"/>
         </w:rPr>
       </w:pPr>
       <w:r>
         <w:rPr>
           <w:rFonts w:cs="FreeSans"/>
+          <w:highlight w:val="green"/>
         </w:rPr>
         <w:t xml:space="preserve">Make the </w:t>
       </w:r>
       <w:r>
         <w:rPr>
           <w:rStyle w:val="CodeChar"/>
+          <w:highlight w:val="green"/>
         </w:rPr>
         <w:t>body</w:t>
       </w:r>
@@ -1132,18 +1317,21 @@
         <w:rPr>
           <w:rFonts w:cs="FreeSans"/>
           <w:noProof/>
+          <w:highlight w:val="green"/>
         </w:rPr>
         <w:t xml:space="preserve"> </w:t>
       </w:r>
       <w:r>
         <w:rPr>
           <w:rFonts w:cs="FreeSans"/>
+          <w:highlight w:val="green"/>
         </w:rPr>
         <w:t xml:space="preserve">grid container by </w:t>
       </w:r>
       <w:r>
         <w:rPr>
           <w:rStyle w:val="CodeChar"/>
+          <w:highlight w:val="green"/>
         </w:rPr>
         <w:t>displaying</w:t>
       </w:r>
@@ -1151,22 +1339,28 @@
         <w:rPr>
           <w:rFonts w:cs="FreeSans"/>
           <w:noProof/>
+          <w:highlight w:val="green"/>
         </w:rPr>
         <w:t xml:space="preserve"> </w:t>
       </w:r>
       <w:r>
         <w:rPr>
           <w:rFonts w:cs="FreeSans"/>
+          <w:highlight w:val="green"/>
         </w:rPr>
         <w:t xml:space="preserve">the </w:t>
       </w:r>
       <w:r>
         <w:rPr>
           <w:rStyle w:val="CodeChar"/>
+          <w:highlight w:val="green"/>
         </w:rPr>
         <w:t>grid</w:t>
       </w:r>
       <w:r>
+        <w:rPr>
+          <w:highlight w:val="green"/>
+        </w:rPr>
         <w:t>.</w:t>
       </w:r>
     </w:p>
@@ -1181,55 +1375,74 @@
           <w:rFonts w:ascii="Consolas" w:hAnsi="Consolas"/>
           <w:b/>
           <w:noProof/>
+          <w:highlight w:val="green"/>
           <w:lang w:val="bg-BG"/>
         </w:rPr>
       </w:pPr>
       <w:r>
+        <w:rPr>
+          <w:highlight w:val="green"/>
+        </w:rPr>
         <w:t xml:space="preserve">Define </w:t>
       </w:r>
       <w:r>
         <w:rPr>
           <w:rStyle w:val="CodeChar"/>
+          <w:highlight w:val="green"/>
         </w:rPr>
         <w:t>two grid columns</w:t>
       </w:r>
       <w:r>
         <w:rPr>
           <w:noProof/>
+          <w:highlight w:val="green"/>
         </w:rPr>
         <w:t xml:space="preserve"> </w:t>
       </w:r>
       <w:r>
+        <w:rPr>
+          <w:highlight w:val="green"/>
+        </w:rPr>
         <w:t xml:space="preserve">and their size. </w:t>
       </w:r>
       <w:r>
         <w:rPr>
           <w:rStyle w:val="CodeChar"/>
+          <w:highlight w:val="green"/>
         </w:rPr>
         <w:t>100px</w:t>
       </w:r>
       <w:r>
         <w:rPr>
           <w:noProof/>
+          <w:highlight w:val="green"/>
         </w:rPr>
         <w:t xml:space="preserve"> </w:t>
       </w:r>
       <w:r>
+        <w:rPr>
+          <w:highlight w:val="green"/>
+        </w:rPr>
         <w:t xml:space="preserve">for the first column and </w:t>
       </w:r>
       <w:r>
         <w:rPr>
           <w:rStyle w:val="CodeChar"/>
+          <w:highlight w:val="green"/>
         </w:rPr>
         <w:t>auto</w:t>
       </w:r>
       <w:r>
         <w:rPr>
           <w:noProof/>
+          <w:highlight w:val="green"/>
         </w:rPr>
         <w:t xml:space="preserve"> </w:t>
       </w:r>
       <w:r>
+        <w:rPr>
+          <w:highlight w:val="green"/>
+        </w:rPr>
         <w:t xml:space="preserve">for the second. </w:t>
       </w:r>
     </w:p>
@@ -1244,58 +1457,80 @@
           <w:rFonts w:ascii="Consolas" w:hAnsi="Consolas"/>
           <w:b/>
           <w:noProof/>
+          <w:highlight w:val="green"/>
           <w:lang w:val="bg-BG"/>
         </w:rPr>
       </w:pPr>
       <w:r>
         <w:rPr>
           <w:rStyle w:val="CodeChar"/>
+          <w:highlight w:val="green"/>
         </w:rPr>
         <w:t>Define</w:t>
       </w:r>
       <w:r>
         <w:rPr>
           <w:noProof/>
+          <w:highlight w:val="green"/>
         </w:rPr>
         <w:t xml:space="preserve"> </w:t>
       </w:r>
       <w:r>
+        <w:rPr>
+          <w:highlight w:val="green"/>
+        </w:rPr>
         <w:t xml:space="preserve">the </w:t>
       </w:r>
       <w:r>
         <w:rPr>
           <w:rStyle w:val="CodeChar"/>
+          <w:highlight w:val="green"/>
         </w:rPr>
         <w:t>grid areas: header</w:t>
       </w:r>
       <w:r>
+        <w:rPr>
+          <w:highlight w:val="green"/>
+        </w:rPr>
         <w:t xml:space="preserve">, </w:t>
       </w:r>
       <w:r>
         <w:rPr>
           <w:rStyle w:val="CodeChar"/>
+          <w:highlight w:val="green"/>
         </w:rPr>
         <w:t>main</w:t>
       </w:r>
       <w:r>
+        <w:rPr>
+          <w:highlight w:val="green"/>
+        </w:rPr>
         <w:t xml:space="preserve">, </w:t>
       </w:r>
       <w:r>
         <w:rPr>
           <w:rStyle w:val="CodeChar"/>
+          <w:highlight w:val="green"/>
         </w:rPr>
         <w:t>aside</w:t>
       </w:r>
       <w:r>
+        <w:rPr>
+          <w:highlight w:val="green"/>
+        </w:rPr>
         <w:t xml:space="preserve">, </w:t>
       </w:r>
       <w:r>
         <w:rPr>
           <w:rStyle w:val="CodeChar"/>
+          <w:highlight w:val="green"/>
         </w:rPr>
         <w:t>footer</w:t>
       </w:r>
       <w:r>
+        <w:rPr>
+          <w:highlight w:val="green"/>
+        </w:rPr>
         <w:t>.</w:t>
       </w:r>
     </w:p>
@@ -1308,94 +1543,122 @@
         </w:numPr>
         <w:rPr>
           <w:rStyle w:val="CodeChar"/>
+          <w:highlight w:val="green"/>
           <w:lang w:val="bg-BG"/>
         </w:rPr>
       </w:pPr>
       <w:r>
         <w:rPr>
           <w:rStyle w:val="CodeChar"/>
+          <w:highlight w:val="green"/>
         </w:rPr>
         <w:t>Reference</w:t>
       </w:r>
       <w:r>
         <w:rPr>
           <w:noProof/>
+          <w:highlight w:val="green"/>
         </w:rPr>
         <w:t xml:space="preserve"> </w:t>
       </w:r>
       <w:r>
+        <w:rPr>
+          <w:highlight w:val="green"/>
+        </w:rPr>
         <w:t xml:space="preserve">the </w:t>
       </w:r>
       <w:r>
         <w:rPr>
           <w:rStyle w:val="CodeChar"/>
+          <w:highlight w:val="green"/>
         </w:rPr>
         <w:t>grid areas</w:t>
       </w:r>
       <w:r>
+        <w:rPr>
+          <w:highlight w:val="green"/>
+        </w:rPr>
         <w:t xml:space="preserve">: </w:t>
       </w:r>
       <w:r>
         <w:rPr>
           <w:rStyle w:val="CodeChar"/>
+          <w:highlight w:val="green"/>
         </w:rPr>
         <w:t>"header</w:t>
       </w:r>
       <w:r>
         <w:rPr>
           <w:noProof/>
+          <w:highlight w:val="green"/>
         </w:rPr>
         <w:t xml:space="preserve"> </w:t>
       </w:r>
       <w:r>
         <w:rPr>
           <w:rStyle w:val="CodeChar"/>
+          <w:highlight w:val="green"/>
         </w:rPr>
         <w:t>header"</w:t>
       </w:r>
       <w:r>
+        <w:rPr>
+          <w:highlight w:val="green"/>
+        </w:rPr>
         <w:t xml:space="preserve">, </w:t>
       </w:r>
       <w:r>
         <w:rPr>
           <w:rStyle w:val="CodeChar"/>
+          <w:highlight w:val="green"/>
         </w:rPr>
         <w:t>"aside</w:t>
       </w:r>
       <w:r>
         <w:rPr>
           <w:noProof/>
+          <w:highlight w:val="green"/>
         </w:rPr>
         <w:t xml:space="preserve"> </w:t>
       </w:r>
       <w:r>
         <w:rPr>
           <w:rStyle w:val="CodeChar"/>
+          <w:highlight w:val="green"/>
         </w:rPr>
         <w:t>main"</w:t>
       </w:r>
       <w:r>
+        <w:rPr>
+          <w:highlight w:val="green"/>
+        </w:rPr>
         <w:t xml:space="preserve">, </w:t>
       </w:r>
       <w:r>
         <w:rPr>
           <w:rStyle w:val="CodeChar"/>
+          <w:highlight w:val="green"/>
         </w:rPr>
         <w:t>"footer</w:t>
       </w:r>
       <w:r>
         <w:rPr>
           <w:noProof/>
+          <w:highlight w:val="green"/>
         </w:rPr>
         <w:t xml:space="preserve"> </w:t>
       </w:r>
       <w:r>
         <w:rPr>
           <w:rStyle w:val="CodeChar"/>
+          <w:highlight w:val="green"/>
         </w:rPr>
         <w:t>footer"</w:t>
       </w:r>
       <w:r>
+        <w:rPr>
+          <w:highlight w:val="green"/>
+        </w:rPr>
         <w:t>.</w:t>
       </w:r>
     </w:p>
@@ -1410,31 +1673,41 @@
           <w:rFonts w:ascii="Consolas" w:hAnsi="Consolas"/>
           <w:b/>
           <w:noProof/>
+          <w:highlight w:val="green"/>
           <w:lang w:val="bg-BG"/>
         </w:rPr>
       </w:pPr>
       <w:r>
+        <w:rPr>
+          <w:highlight w:val="green"/>
+        </w:rPr>
         <w:t xml:space="preserve">Set </w:t>
       </w:r>
       <w:r>
         <w:rPr>
           <w:rStyle w:val="CodeChar"/>
+          <w:highlight w:val="green"/>
         </w:rPr>
         <w:t>gap:</w:t>
       </w:r>
       <w:r>
         <w:rPr>
           <w:noProof/>
+          <w:highlight w:val="green"/>
         </w:rPr>
         <w:t xml:space="preserve"> </w:t>
       </w:r>
       <w:r>
         <w:rPr>
           <w:rStyle w:val="CodeChar"/>
+          <w:highlight w:val="green"/>
         </w:rPr>
         <w:t>10px</w:t>
       </w:r>
       <w:r>
+        <w:rPr>
+          <w:highlight w:val="green"/>
+        </w:rPr>
         <w:t>.</w:t>
       </w:r>
     </w:p>
@@ -5673,7 +5946,7 @@
 </file>
 
 <file path=word/endnotes.xml><?xml version="1.0" encoding="utf-8"?>
-<w:endnotes xmlns:wpc="http://schemas.microsoft.com/office/word/2010/wordprocessingCanvas" xmlns:cx="http://schemas.microsoft.com/office/drawing/2014/chartex" xmlns:cx1="http://schemas.microsoft.com/office/drawing/2015/9/8/chartex" xmlns:cx2="http://schemas.microsoft.com/office/drawing/2015/10/21/chartex" xmlns:cx3="http://schemas.microsoft.com/office/drawing/2016/5/9/chartex" xmlns:cx4="http://schemas.microsoft.com/office/drawing/2016/5/10/chartex" xmlns:cx5="http://schemas.microsoft.com/office/drawing/2016/5/11/chartex" xmlns:cx6="http://schemas.microsoft.com/office/drawing/2016/5/12/chartex" xmlns:cx7="http://schemas.microsoft.com/office/drawing/2016/5/13/chartex" xmlns:cx8="http://schemas.microsoft.com/office/drawing/2016/5/14/chartex" xmlns:mc="http://schemas.openxmlformats.org/markup-compatibility/2006" xmlns:aink="http://schemas.microsoft.com/office/drawing/2016/ink" xmlns:am3d="http://schemas.microsoft.com/office/drawing/2017/model3d" xmlns:o="urn:schemas-microsoft-com:office:office" xmlns:r="http://schemas.openxmlformats.org/officeDocument/2006/relationships" xmlns:m="http://schemas.openxmlformats.org/officeDocument/2006/math" xmlns:v="urn:schemas-microsoft-com:vml" xmlns:wp14="http://schemas.microsoft.com/office/word/2010/wordprocessingDrawing" xmlns:wp="http://schemas.openxmlformats.org/drawingml/2006/wordprocessingDrawing" xmlns:w10="urn:schemas-microsoft-com:office:word" xmlns:w="http://schemas.openxmlformats.org/wordprocessingml/2006/main" xmlns:w14="http://schemas.microsoft.com/office/word/2010/wordml" xmlns:w15="http://schemas.microsoft.com/office/word/2012/wordml" xmlns:w16cex="http://schemas.microsoft.com/office/word/2018/wordml/cex" xmlns:w16cid="http://schemas.microsoft.com/office/word/2016/wordml/cid" xmlns:w16="http://schemas.microsoft.com/office/word/2018/wordml" xmlns:w16sdtdh="http://schemas.microsoft.com/office/word/2020/wordml/sdtdatahash" xmlns:w16se="http://schemas.microsoft.com/office/word/2015/wordml/symex" xmlns:wpg="http://schemas.microsoft.com/office/word/2010/wordprocessingGroup" xmlns:wpi="http://schemas.microsoft.com/office/word/2010/wordprocessingInk" xmlns:wne="http://schemas.microsoft.com/office/word/2006/wordml" xmlns:wps="http://schemas.microsoft.com/office/word/2010/wordprocessingShape" mc:Ignorable="w14 w15 w16se w16cid w16 w16cex w16sdtdh wp14">
+<w:endnotes xmlns:wpc="http://schemas.microsoft.com/office/word/2010/wordprocessingCanvas" xmlns:cx="http://schemas.microsoft.com/office/drawing/2014/chartex" xmlns:cx1="http://schemas.microsoft.com/office/drawing/2015/9/8/chartex" xmlns:cx2="http://schemas.microsoft.com/office/drawing/2015/10/21/chartex" xmlns:cx3="http://schemas.microsoft.com/office/drawing/2016/5/9/chartex" xmlns:cx4="http://schemas.microsoft.com/office/drawing/2016/5/10/chartex" xmlns:cx5="http://schemas.microsoft.com/office/drawing/2016/5/11/chartex" xmlns:cx6="http://schemas.microsoft.com/office/drawing/2016/5/12/chartex" xmlns:cx7="http://schemas.microsoft.com/office/drawing/2016/5/13/chartex" xmlns:cx8="http://schemas.microsoft.com/office/drawing/2016/5/14/chartex" xmlns:mc="http://schemas.openxmlformats.org/markup-compatibility/2006" xmlns:aink="http://schemas.microsoft.com/office/drawing/2016/ink" xmlns:am3d="http://schemas.microsoft.com/office/drawing/2017/model3d" xmlns:o="urn:schemas-microsoft-com:office:office" xmlns:oel="http://schemas.microsoft.com/office/2019/extlst" xmlns:r="http://schemas.openxmlformats.org/officeDocument/2006/relationships" xmlns:m="http://schemas.openxmlformats.org/officeDocument/2006/math" xmlns:v="urn:schemas-microsoft-com:vml" xmlns:wp14="http://schemas.microsoft.com/office/word/2010/wordprocessingDrawing" xmlns:wp="http://schemas.openxmlformats.org/drawingml/2006/wordprocessingDrawing" xmlns:w10="urn:schemas-microsoft-com:office:word" xmlns:w="http://schemas.openxmlformats.org/wordprocessingml/2006/main" xmlns:w14="http://schemas.microsoft.com/office/word/2010/wordml" xmlns:w15="http://schemas.microsoft.com/office/word/2012/wordml" xmlns:w16cex="http://schemas.microsoft.com/office/word/2018/wordml/cex" xmlns:w16cid="http://schemas.microsoft.com/office/word/2016/wordml/cid" xmlns:w16="http://schemas.microsoft.com/office/word/2018/wordml" xmlns:w16sdtdh="http://schemas.microsoft.com/office/word/2020/wordml/sdtdatahash" xmlns:w16se="http://schemas.microsoft.com/office/word/2015/wordml/symex" xmlns:wpg="http://schemas.microsoft.com/office/word/2010/wordprocessingGroup" xmlns:wpi="http://schemas.microsoft.com/office/word/2010/wordprocessingInk" xmlns:wne="http://schemas.microsoft.com/office/word/2006/wordml" xmlns:wps="http://schemas.microsoft.com/office/word/2010/wordprocessingShape" mc:Ignorable="w14 w15 w16se w16cid w16 w16cex w16sdtdh wp14">
   <w:endnote w:type="separator" w:id="-1">
     <w:p>
       <w:pPr>
@@ -5698,7 +5971,7 @@
 </file>
 
 <file path=word/footer1.xml><?xml version="1.0" encoding="utf-8"?>
-<w:ftr xmlns:wpc="http://schemas.microsoft.com/office/word/2010/wordprocessingCanvas" xmlns:cx="http://schemas.microsoft.com/office/drawing/2014/chartex" xmlns:cx1="http://schemas.microsoft.com/office/drawing/2015/9/8/chartex" xmlns:cx2="http://schemas.microsoft.com/office/drawing/2015/10/21/chartex" xmlns:cx3="http://schemas.microsoft.com/office/drawing/2016/5/9/chartex" xmlns:cx4="http://schemas.microsoft.com/office/drawing/2016/5/10/chartex" xmlns:cx5="http://schemas.microsoft.com/office/drawing/2016/5/11/chartex" xmlns:cx6="http://schemas.microsoft.com/office/drawing/2016/5/12/chartex" xmlns:cx7="http://schemas.microsoft.com/office/drawing/2016/5/13/chartex" xmlns:cx8="http://schemas.microsoft.com/office/drawing/2016/5/14/chartex" xmlns:mc="http://schemas.openxmlformats.org/markup-compatibility/2006" xmlns:aink="http://schemas.microsoft.com/office/drawing/2016/ink" xmlns:am3d="http://schemas.microsoft.com/office/drawing/2017/model3d" xmlns:o="urn:schemas-microsoft-com:office:office" xmlns:r="http://schemas.openxmlformats.org/officeDocument/2006/relationships" xmlns:m="http://schemas.openxmlformats.org/officeDocument/2006/math" xmlns:v="urn:schemas-microsoft-com:vml" xmlns:wp14="http://schemas.microsoft.com/office/word/2010/wordprocessingDrawing" xmlns:wp="http://schemas.openxmlformats.org/drawingml/2006/wordprocessingDrawing" xmlns:w10="urn:schemas-microsoft-com:office:word" xmlns:w="http://schemas.openxmlformats.org/wordprocessingml/2006/main" xmlns:w14="http://schemas.microsoft.com/office/word/2010/wordml" xmlns:w15="http://schemas.microsoft.com/office/word/2012/wordml" xmlns:w16cex="http://schemas.microsoft.com/office/word/2018/wordml/cex" xmlns:w16cid="http://schemas.microsoft.com/office/word/2016/wordml/cid" xmlns:w16="http://schemas.microsoft.com/office/word/2018/wordml" xmlns:w16sdtdh="http://schemas.microsoft.com/office/word/2020/wordml/sdtdatahash" xmlns:w16se="http://schemas.microsoft.com/office/word/2015/wordml/symex" xmlns:wpg="http://schemas.microsoft.com/office/word/2010/wordprocessingGroup" xmlns:wpi="http://schemas.microsoft.com/office/word/2010/wordprocessingInk" xmlns:wne="http://schemas.microsoft.com/office/word/2006/wordml" xmlns:wps="http://schemas.microsoft.com/office/word/2010/wordprocessingShape" mc:Ignorable="w14 w15 w16se w16cid w16 w16cex w16sdtdh wp14">
+<w:ftr xmlns:wpc="http://schemas.microsoft.com/office/word/2010/wordprocessingCanvas" xmlns:cx="http://schemas.microsoft.com/office/drawing/2014/chartex" xmlns:cx1="http://schemas.microsoft.com/office/drawing/2015/9/8/chartex" xmlns:cx2="http://schemas.microsoft.com/office/drawing/2015/10/21/chartex" xmlns:cx3="http://schemas.microsoft.com/office/drawing/2016/5/9/chartex" xmlns:cx4="http://schemas.microsoft.com/office/drawing/2016/5/10/chartex" xmlns:cx5="http://schemas.microsoft.com/office/drawing/2016/5/11/chartex" xmlns:cx6="http://schemas.microsoft.com/office/drawing/2016/5/12/chartex" xmlns:cx7="http://schemas.microsoft.com/office/drawing/2016/5/13/chartex" xmlns:cx8="http://schemas.microsoft.com/office/drawing/2016/5/14/chartex" xmlns:mc="http://schemas.openxmlformats.org/markup-compatibility/2006" xmlns:aink="http://schemas.microsoft.com/office/drawing/2016/ink" xmlns:am3d="http://schemas.microsoft.com/office/drawing/2017/model3d" xmlns:o="urn:schemas-microsoft-com:office:office" xmlns:oel="http://schemas.microsoft.com/office/2019/extlst" xmlns:r="http://schemas.openxmlformats.org/officeDocument/2006/relationships" xmlns:m="http://schemas.openxmlformats.org/officeDocument/2006/math" xmlns:v="urn:schemas-microsoft-com:vml" xmlns:wp14="http://schemas.microsoft.com/office/word/2010/wordprocessingDrawing" xmlns:wp="http://schemas.openxmlformats.org/drawingml/2006/wordprocessingDrawing" xmlns:w10="urn:schemas-microsoft-com:office:word" xmlns:w="http://schemas.openxmlformats.org/wordprocessingml/2006/main" xmlns:w14="http://schemas.microsoft.com/office/word/2010/wordml" xmlns:w15="http://schemas.microsoft.com/office/word/2012/wordml" xmlns:w16cex="http://schemas.microsoft.com/office/word/2018/wordml/cex" xmlns:w16cid="http://schemas.microsoft.com/office/word/2016/wordml/cid" xmlns:w16="http://schemas.microsoft.com/office/word/2018/wordml" xmlns:w16sdtdh="http://schemas.microsoft.com/office/word/2020/wordml/sdtdatahash" xmlns:w16se="http://schemas.microsoft.com/office/word/2015/wordml/symex" xmlns:wpg="http://schemas.microsoft.com/office/word/2010/wordprocessingGroup" xmlns:wpi="http://schemas.microsoft.com/office/word/2010/wordprocessingInk" xmlns:wne="http://schemas.microsoft.com/office/word/2006/wordml" xmlns:wps="http://schemas.microsoft.com/office/word/2010/wordprocessingShape" mc:Ignorable="w14 w15 w16se w16cid w16 w16cex w16sdtdh wp14">
   <w:p>
     <w:pPr>
       <w:pStyle w:val="a5"/>
@@ -6772,7 +7045,7 @@
                           <wp:extent cx="180000" cy="180000"/>
                           <wp:effectExtent l="0" t="0" r="0" b="0"/>
                           <wp:docPr id="3" name="Picture 3">
-                            <a:hlinkClick xmlns:a="http://schemas.openxmlformats.org/drawingml/2006/main" r:id="rId2"/>
+                            <a:hlinkClick xmlns:a="http://schemas.openxmlformats.org/drawingml/2006/main" r:id="rId22"/>
                           </wp:docPr>
                           <wp:cNvGraphicFramePr>
                             <a:graphicFrameLocks xmlns:a="http://schemas.openxmlformats.org/drawingml/2006/main" noChangeAspect="1"/>
@@ -6782,14 +7055,14 @@
                               <pic:pic xmlns:pic="http://schemas.openxmlformats.org/drawingml/2006/picture">
                                 <pic:nvPicPr>
                                   <pic:cNvPr id="3" name="Picture 3">
-                                    <a:hlinkClick r:id="rId2"/>
+                                    <a:hlinkClick r:id="rId22"/>
                                   </pic:cNvPr>
                                   <pic:cNvPicPr>
                                     <a:picLocks noChangeAspect="1" noChangeArrowheads="1"/>
                                   </pic:cNvPicPr>
                                 </pic:nvPicPr>
                                 <pic:blipFill>
-                                  <a:blip r:embed="rId3">
+                                  <a:blip r:embed="rId23">
                                     <a:extLst>
                                       <a:ext uri="{28A0092B-C50C-407E-A947-70E740481C1C}">
                                         <a14:useLocalDpi xmlns:a14="http://schemas.microsoft.com/office/drawing/2010/main" val="0"/>
@@ -6838,7 +7111,7 @@
                           <wp:extent cx="180000" cy="180000"/>
                           <wp:effectExtent l="0" t="0" r="0" b="0"/>
                           <wp:docPr id="2" name="Picture 2">
-                            <a:hlinkClick xmlns:a="http://schemas.openxmlformats.org/drawingml/2006/main" r:id="rId4"/>
+                            <a:hlinkClick xmlns:a="http://schemas.openxmlformats.org/drawingml/2006/main" r:id="rId24"/>
                           </wp:docPr>
                           <wp:cNvGraphicFramePr>
                             <a:graphicFrameLocks xmlns:a="http://schemas.openxmlformats.org/drawingml/2006/main" noChangeAspect="1"/>
@@ -6848,14 +7121,14 @@
                               <pic:pic xmlns:pic="http://schemas.openxmlformats.org/drawingml/2006/picture">
                                 <pic:nvPicPr>
                                   <pic:cNvPr id="2" name="Picture 2">
-                                    <a:hlinkClick r:id="rId4"/>
+                                    <a:hlinkClick r:id="rId24"/>
                                   </pic:cNvPr>
                                   <pic:cNvPicPr>
                                     <a:picLocks noChangeAspect="1" noChangeArrowheads="1"/>
                                   </pic:cNvPicPr>
                                 </pic:nvPicPr>
                                 <pic:blipFill>
-                                  <a:blip r:embed="rId5">
+                                  <a:blip r:embed="rId25">
                                     <a:extLst>
                                       <a:ext uri="{28A0092B-C50C-407E-A947-70E740481C1C}">
                                         <a14:useLocalDpi xmlns:a14="http://schemas.microsoft.com/office/drawing/2010/main" val="0"/>
@@ -6904,7 +7177,7 @@
                           <wp:extent cx="180000" cy="180000"/>
                           <wp:effectExtent l="0" t="0" r="0" b="0"/>
                           <wp:docPr id="5" name="Picture 5" title="Software University @ Facebook">
-                            <a:hlinkClick xmlns:a="http://schemas.openxmlformats.org/drawingml/2006/main" r:id="rId6"/>
+                            <a:hlinkClick xmlns:a="http://schemas.openxmlformats.org/drawingml/2006/main" r:id="rId26"/>
                           </wp:docPr>
                           <wp:cNvGraphicFramePr>
                             <a:graphicFrameLocks xmlns:a="http://schemas.openxmlformats.org/drawingml/2006/main" noChangeAspect="1"/>
@@ -6914,12 +7187,12 @@
                               <pic:pic xmlns:pic="http://schemas.openxmlformats.org/drawingml/2006/picture">
                                 <pic:nvPicPr>
                                   <pic:cNvPr id="5" name="Picture 5" title="Software University @ Facebook">
-                                    <a:hlinkClick r:id="rId6"/>
+                                    <a:hlinkClick r:id="rId26"/>
                                   </pic:cNvPr>
                                   <pic:cNvPicPr/>
                                 </pic:nvPicPr>
                                 <pic:blipFill>
-                                  <a:blip r:embed="rId7"/>
+                                  <a:blip r:embed="rId27"/>
                                   <a:stretch>
                                     <a:fillRect/>
                                   </a:stretch>
@@ -6957,7 +7230,7 @@
                           <wp:extent cx="180000" cy="180000"/>
                           <wp:effectExtent l="0" t="0" r="0" b="0"/>
                           <wp:docPr id="20" name="Picture 20">
-                            <a:hlinkClick xmlns:a="http://schemas.openxmlformats.org/drawingml/2006/main" r:id="rId8"/>
+                            <a:hlinkClick xmlns:a="http://schemas.openxmlformats.org/drawingml/2006/main" r:id="rId28"/>
                           </wp:docPr>
                           <wp:cNvGraphicFramePr>
                             <a:graphicFrameLocks xmlns:a="http://schemas.openxmlformats.org/drawingml/2006/main" noChangeAspect="1"/>
@@ -6967,20 +7240,20 @@
                               <pic:pic xmlns:pic="http://schemas.openxmlformats.org/drawingml/2006/picture">
                                 <pic:nvPicPr>
                                   <pic:cNvPr id="20" name="Picture 20">
-                                    <a:hlinkClick r:id="rId8"/>
+                                    <a:hlinkClick r:id="rId28"/>
                                   </pic:cNvPr>
                                   <pic:cNvPicPr>
                                     <a:picLocks noChangeAspect="1" noChangeArrowheads="1"/>
                                   </pic:cNvPicPr>
                                 </pic:nvPicPr>
                                 <pic:blipFill>
-                                  <a:blip r:embed="rId9">
+                                  <a:blip r:embed="rId29">
                                     <a:extLst>
                                       <a:ext uri="{28A0092B-C50C-407E-A947-70E740481C1C}">
                                         <a14:useLocalDpi xmlns:a14="http://schemas.microsoft.com/office/drawing/2010/main" val="0"/>
                                       </a:ext>
                                       <a:ext uri="{837473B0-CC2E-450A-ABE3-18F120FF3D39}">
-                                        <a1611:picAttrSrcUrl xmlns:a1611="http://schemas.microsoft.com/office/drawing/2016/11/main" r:id="rId10"/>
+                                        <a1611:picAttrSrcUrl xmlns:a1611="http://schemas.microsoft.com/office/drawing/2016/11/main" r:id="rId30"/>
                                       </a:ext>
                                     </a:extLst>
                                   </a:blip>
@@ -7026,7 +7299,7 @@
                           <wp:extent cx="180000" cy="180000"/>
                           <wp:effectExtent l="0" t="0" r="0" b="0"/>
                           <wp:docPr id="7" name="Picture 7" title="Software University @ Twitter">
-                            <a:hlinkClick xmlns:a="http://schemas.openxmlformats.org/drawingml/2006/main" r:id="rId11"/>
+                            <a:hlinkClick xmlns:a="http://schemas.openxmlformats.org/drawingml/2006/main" r:id="rId31"/>
                           </wp:docPr>
                           <wp:cNvGraphicFramePr>
                             <a:graphicFrameLocks xmlns:a="http://schemas.openxmlformats.org/drawingml/2006/main" noChangeAspect="1"/>
@@ -7036,12 +7309,12 @@
                               <pic:pic xmlns:pic="http://schemas.openxmlformats.org/drawingml/2006/picture">
                                 <pic:nvPicPr>
                                   <pic:cNvPr id="7" name="Picture 7" title="Software University @ Twitter">
-                                    <a:hlinkClick r:id="rId11"/>
+                                    <a:hlinkClick r:id="rId31"/>
                                   </pic:cNvPr>
                                   <pic:cNvPicPr/>
                                 </pic:nvPicPr>
                                 <pic:blipFill>
-                                  <a:blip r:embed="rId12"/>
+                                  <a:blip r:embed="rId32"/>
                                   <a:stretch>
                                     <a:fillRect/>
                                   </a:stretch>
@@ -7079,7 +7352,7 @@
                           <wp:extent cx="180000" cy="180000"/>
                           <wp:effectExtent l="0" t="0" r="0" b="0"/>
                           <wp:docPr id="17" name="Picture 17" title="Software University @ YouTube">
-                            <a:hlinkClick xmlns:a="http://schemas.openxmlformats.org/drawingml/2006/main" r:id="rId13"/>
+                            <a:hlinkClick xmlns:a="http://schemas.openxmlformats.org/drawingml/2006/main" r:id="rId33"/>
                           </wp:docPr>
                           <wp:cNvGraphicFramePr>
                             <a:graphicFrameLocks xmlns:a="http://schemas.openxmlformats.org/drawingml/2006/main" noChangeAspect="1"/>
@@ -7089,12 +7362,12 @@
                               <pic:pic xmlns:pic="http://schemas.openxmlformats.org/drawingml/2006/picture">
                                 <pic:nvPicPr>
                                   <pic:cNvPr id="17" name="Picture 17" title="Software University @ YouTube">
-                                    <a:hlinkClick r:id="rId13"/>
+                                    <a:hlinkClick r:id="rId33"/>
                                   </pic:cNvPr>
                                   <pic:cNvPicPr/>
                                 </pic:nvPicPr>
                                 <pic:blipFill>
-                                  <a:blip r:embed="rId14"/>
+                                  <a:blip r:embed="rId34"/>
                                   <a:stretch>
                                     <a:fillRect/>
                                   </a:stretch>
@@ -7132,7 +7405,7 @@
                           <wp:extent cx="180000" cy="180000"/>
                           <wp:effectExtent l="0" t="0" r="0" b="0"/>
                           <wp:docPr id="21" name="Picture 21">
-                            <a:hlinkClick xmlns:a="http://schemas.openxmlformats.org/drawingml/2006/main" r:id="rId15"/>
+                            <a:hlinkClick xmlns:a="http://schemas.openxmlformats.org/drawingml/2006/main" r:id="rId35"/>
                           </wp:docPr>
                           <wp:cNvGraphicFramePr>
                             <a:graphicFrameLocks xmlns:a="http://schemas.openxmlformats.org/drawingml/2006/main" noChangeAspect="1"/>
@@ -7142,14 +7415,14 @@
                               <pic:pic xmlns:pic="http://schemas.openxmlformats.org/drawingml/2006/picture">
                                 <pic:nvPicPr>
                                   <pic:cNvPr id="21" name="Picture 21">
-                                    <a:hlinkClick r:id="rId15"/>
+                                    <a:hlinkClick r:id="rId35"/>
                                   </pic:cNvPr>
                                   <pic:cNvPicPr>
                                     <a:picLocks noChangeAspect="1" noChangeArrowheads="1"/>
                                   </pic:cNvPicPr>
                                 </pic:nvPicPr>
                                 <pic:blipFill rotWithShape="1">
-                                  <a:blip r:embed="rId16">
+                                  <a:blip r:embed="rId36">
                                     <a:extLst>
                                       <a:ext uri="{28A0092B-C50C-407E-A947-70E740481C1C}">
                                         <a14:useLocalDpi xmlns:a14="http://schemas.microsoft.com/office/drawing/2010/main" val="0"/>
@@ -7201,7 +7474,7 @@
                           <wp:extent cx="180000" cy="180000"/>
                           <wp:effectExtent l="0" t="0" r="0" b="0"/>
                           <wp:docPr id="22" name="Picture 22">
-                            <a:hlinkClick xmlns:a="http://schemas.openxmlformats.org/drawingml/2006/main" r:id="rId17"/>
+                            <a:hlinkClick xmlns:a="http://schemas.openxmlformats.org/drawingml/2006/main" r:id="rId37"/>
                           </wp:docPr>
                           <wp:cNvGraphicFramePr>
                             <a:graphicFrameLocks xmlns:a="http://schemas.openxmlformats.org/drawingml/2006/main" noChangeAspect="1"/>
@@ -7211,14 +7484,14 @@
                               <pic:pic xmlns:pic="http://schemas.openxmlformats.org/drawingml/2006/picture">
                                 <pic:nvPicPr>
                                   <pic:cNvPr id="22" name="Picture 22">
-                                    <a:hlinkClick r:id="rId17"/>
+                                    <a:hlinkClick r:id="rId37"/>
                                   </pic:cNvPr>
                                   <pic:cNvPicPr>
                                     <a:picLocks noChangeAspect="1" noChangeArrowheads="1"/>
                                   </pic:cNvPicPr>
                                 </pic:nvPicPr>
                                 <pic:blipFill>
-                                  <a:blip r:embed="rId18">
+                                  <a:blip r:embed="rId38">
                                     <a:extLst>
                                       <a:ext uri="{28A0092B-C50C-407E-A947-70E740481C1C}">
                                         <a14:useLocalDpi xmlns:a14="http://schemas.microsoft.com/office/drawing/2010/main" val="0"/>
@@ -7267,7 +7540,7 @@
                           <wp:extent cx="180000" cy="180000"/>
                           <wp:effectExtent l="0" t="0" r="0" b="0"/>
                           <wp:docPr id="23" name="Picture 23" title="Software University: Email Us">
-                            <a:hlinkClick xmlns:a="http://schemas.openxmlformats.org/drawingml/2006/main" r:id="rId19"/>
+                            <a:hlinkClick xmlns:a="http://schemas.openxmlformats.org/drawingml/2006/main" r:id="rId39"/>
                           </wp:docPr>
                           <wp:cNvGraphicFramePr>
                             <a:graphicFrameLocks xmlns:a="http://schemas.openxmlformats.org/drawingml/2006/main" noChangeAspect="1"/>
@@ -7277,12 +7550,12 @@
                               <pic:pic xmlns:pic="http://schemas.openxmlformats.org/drawingml/2006/picture">
                                 <pic:nvPicPr>
                                   <pic:cNvPr id="23" name="Picture 23" title="Software University: Email Us">
-                                    <a:hlinkClick r:id="rId19"/>
+                                    <a:hlinkClick r:id="rId39"/>
                                   </pic:cNvPr>
                                   <pic:cNvPicPr/>
                                 </pic:nvPicPr>
                                 <pic:blipFill>
-                                  <a:blip r:embed="rId20"/>
+                                  <a:blip r:embed="rId40"/>
                                   <a:stretch>
                                     <a:fillRect/>
                                   </a:stretch>
@@ -7344,7 +7617,7 @@
                   </pic:cNvPicPr>
                 </pic:nvPicPr>
                 <pic:blipFill>
-                  <a:blip r:embed="rId22">
+                  <a:blip r:embed="rId41">
                     <a:extLst>
                       <a:ext uri="{28A0092B-C50C-407E-A947-70E740481C1C}">
                         <a14:useLocalDpi xmlns:a14="http://schemas.microsoft.com/office/drawing/2010/main" val="0"/>
@@ -7740,7 +8013,7 @@
 </file>
 
 <file path=word/footnotes.xml><?xml version="1.0" encoding="utf-8"?>
-<w:footnotes xmlns:wpc="http://schemas.microsoft.com/office/word/2010/wordprocessingCanvas" xmlns:cx="http://schemas.microsoft.com/office/drawing/2014/chartex" xmlns:cx1="http://schemas.microsoft.com/office/drawing/2015/9/8/chartex" xmlns:cx2="http://schemas.microsoft.com/office/drawing/2015/10/21/chartex" xmlns:cx3="http://schemas.microsoft.com/office/drawing/2016/5/9/chartex" xmlns:cx4="http://schemas.microsoft.com/office/drawing/2016/5/10/chartex" xmlns:cx5="http://schemas.microsoft.com/office/drawing/2016/5/11/chartex" xmlns:cx6="http://schemas.microsoft.com/office/drawing/2016/5/12/chartex" xmlns:cx7="http://schemas.microsoft.com/office/drawing/2016/5/13/chartex" xmlns:cx8="http://schemas.microsoft.com/office/drawing/2016/5/14/chartex" xmlns:mc="http://schemas.openxmlformats.org/markup-compatibility/2006" xmlns:aink="http://schemas.microsoft.com/office/drawing/2016/ink" xmlns:am3d="http://schemas.microsoft.com/office/drawing/2017/model3d" xmlns:o="urn:schemas-microsoft-com:office:office" xmlns:r="http://schemas.openxmlformats.org/officeDocument/2006/relationships" xmlns:m="http://schemas.openxmlformats.org/officeDocument/2006/math" xmlns:v="urn:schemas-microsoft-com:vml" xmlns:wp14="http://schemas.microsoft.com/office/word/2010/wordprocessingDrawing" xmlns:wp="http://schemas.openxmlformats.org/drawingml/2006/wordprocessingDrawing" xmlns:w10="urn:schemas-microsoft-com:office:word" xmlns:w="http://schemas.openxmlformats.org/wordprocessingml/2006/main" xmlns:w14="http://schemas.microsoft.com/office/word/2010/wordml" xmlns:w15="http://schemas.microsoft.com/office/word/2012/wordml" xmlns:w16cex="http://schemas.microsoft.com/office/word/2018/wordml/cex" xmlns:w16cid="http://schemas.microsoft.com/office/word/2016/wordml/cid" xmlns:w16="http://schemas.microsoft.com/office/word/2018/wordml" xmlns:w16sdtdh="http://schemas.microsoft.com/office/word/2020/wordml/sdtdatahash" xmlns:w16se="http://schemas.microsoft.com/office/word/2015/wordml/symex" xmlns:wpg="http://schemas.microsoft.com/office/word/2010/wordprocessingGroup" xmlns:wpi="http://schemas.microsoft.com/office/word/2010/wordprocessingInk" xmlns:wne="http://schemas.microsoft.com/office/word/2006/wordml" xmlns:wps="http://schemas.microsoft.com/office/word/2010/wordprocessingShape" mc:Ignorable="w14 w15 w16se w16cid w16 w16cex w16sdtdh wp14">
+<w:footnotes xmlns:wpc="http://schemas.microsoft.com/office/word/2010/wordprocessingCanvas" xmlns:cx="http://schemas.microsoft.com/office/drawing/2014/chartex" xmlns:cx1="http://schemas.microsoft.com/office/drawing/2015/9/8/chartex" xmlns:cx2="http://schemas.microsoft.com/office/drawing/2015/10/21/chartex" xmlns:cx3="http://schemas.microsoft.com/office/drawing/2016/5/9/chartex" xmlns:cx4="http://schemas.microsoft.com/office/drawing/2016/5/10/chartex" xmlns:cx5="http://schemas.microsoft.com/office/drawing/2016/5/11/chartex" xmlns:cx6="http://schemas.microsoft.com/office/drawing/2016/5/12/chartex" xmlns:cx7="http://schemas.microsoft.com/office/drawing/2016/5/13/chartex" xmlns:cx8="http://schemas.microsoft.com/office/drawing/2016/5/14/chartex" xmlns:mc="http://schemas.openxmlformats.org/markup-compatibility/2006" xmlns:aink="http://schemas.microsoft.com/office/drawing/2016/ink" xmlns:am3d="http://schemas.microsoft.com/office/drawing/2017/model3d" xmlns:o="urn:schemas-microsoft-com:office:office" xmlns:oel="http://schemas.microsoft.com/office/2019/extlst" xmlns:r="http://schemas.openxmlformats.org/officeDocument/2006/relationships" xmlns:m="http://schemas.openxmlformats.org/officeDocument/2006/math" xmlns:v="urn:schemas-microsoft-com:vml" xmlns:wp14="http://schemas.microsoft.com/office/word/2010/wordprocessingDrawing" xmlns:wp="http://schemas.openxmlformats.org/drawingml/2006/wordprocessingDrawing" xmlns:w10="urn:schemas-microsoft-com:office:word" xmlns:w="http://schemas.openxmlformats.org/wordprocessingml/2006/main" xmlns:w14="http://schemas.microsoft.com/office/word/2010/wordml" xmlns:w15="http://schemas.microsoft.com/office/word/2012/wordml" xmlns:w16cex="http://schemas.microsoft.com/office/word/2018/wordml/cex" xmlns:w16cid="http://schemas.microsoft.com/office/word/2016/wordml/cid" xmlns:w16="http://schemas.microsoft.com/office/word/2018/wordml" xmlns:w16sdtdh="http://schemas.microsoft.com/office/word/2020/wordml/sdtdatahash" xmlns:w16se="http://schemas.microsoft.com/office/word/2015/wordml/symex" xmlns:wpg="http://schemas.microsoft.com/office/word/2010/wordprocessingGroup" xmlns:wpi="http://schemas.microsoft.com/office/word/2010/wordprocessingInk" xmlns:wne="http://schemas.microsoft.com/office/word/2006/wordml" xmlns:wps="http://schemas.microsoft.com/office/word/2010/wordprocessingShape" mc:Ignorable="w14 w15 w16se w16cid w16 w16cex w16sdtdh wp14">
   <w:footnote w:type="separator" w:id="-1">
     <w:p>
       <w:pPr>
@@ -7765,7 +8038,7 @@
 </file>
 
 <file path=word/header1.xml><?xml version="1.0" encoding="utf-8"?>
-<w:hdr xmlns:wpc="http://schemas.microsoft.com/office/word/2010/wordprocessingCanvas" xmlns:cx="http://schemas.microsoft.com/office/drawing/2014/chartex" xmlns:cx1="http://schemas.microsoft.com/office/drawing/2015/9/8/chartex" xmlns:cx2="http://schemas.microsoft.com/office/drawing/2015/10/21/chartex" xmlns:cx3="http://schemas.microsoft.com/office/drawing/2016/5/9/chartex" xmlns:cx4="http://schemas.microsoft.com/office/drawing/2016/5/10/chartex" xmlns:cx5="http://schemas.microsoft.com/office/drawing/2016/5/11/chartex" xmlns:cx6="http://schemas.microsoft.com/office/drawing/2016/5/12/chartex" xmlns:cx7="http://schemas.microsoft.com/office/drawing/2016/5/13/chartex" xmlns:cx8="http://schemas.microsoft.com/office/drawing/2016/5/14/chartex" xmlns:mc="http://schemas.openxmlformats.org/markup-compatibility/2006" xmlns:aink="http://schemas.microsoft.com/office/drawing/2016/ink" xmlns:am3d="http://schemas.microsoft.com/office/drawing/2017/model3d" xmlns:o="urn:schemas-microsoft-com:office:office" xmlns:r="http://schemas.openxmlformats.org/officeDocument/2006/relationships" xmlns:m="http://schemas.openxmlformats.org/officeDocument/2006/math" xmlns:v="urn:schemas-microsoft-com:vml" xmlns:wp14="http://schemas.microsoft.com/office/word/2010/wordprocessingDrawing" xmlns:wp="http://schemas.openxmlformats.org/drawingml/2006/wordprocessingDrawing" xmlns:w10="urn:schemas-microsoft-com:office:word" xmlns:w="http://schemas.openxmlformats.org/wordprocessingml/2006/main" xmlns:w14="http://schemas.microsoft.com/office/word/2010/wordml" xmlns:w15="http://schemas.microsoft.com/office/word/2012/wordml" xmlns:w16cex="http://schemas.microsoft.com/office/word/2018/wordml/cex" xmlns:w16cid="http://schemas.microsoft.com/office/word/2016/wordml/cid" xmlns:w16="http://schemas.microsoft.com/office/word/2018/wordml" xmlns:w16sdtdh="http://schemas.microsoft.com/office/word/2020/wordml/sdtdatahash" xmlns:w16se="http://schemas.microsoft.com/office/word/2015/wordml/symex" xmlns:wpg="http://schemas.microsoft.com/office/word/2010/wordprocessingGroup" xmlns:wpi="http://schemas.microsoft.com/office/word/2010/wordprocessingInk" xmlns:wne="http://schemas.microsoft.com/office/word/2006/wordml" xmlns:wps="http://schemas.microsoft.com/office/word/2010/wordprocessingShape" mc:Ignorable="w14 w15 w16se w16cid w16 w16cex w16sdtdh wp14">
+<w:hdr xmlns:wpc="http://schemas.microsoft.com/office/word/2010/wordprocessingCanvas" xmlns:cx="http://schemas.microsoft.com/office/drawing/2014/chartex" xmlns:cx1="http://schemas.microsoft.com/office/drawing/2015/9/8/chartex" xmlns:cx2="http://schemas.microsoft.com/office/drawing/2015/10/21/chartex" xmlns:cx3="http://schemas.microsoft.com/office/drawing/2016/5/9/chartex" xmlns:cx4="http://schemas.microsoft.com/office/drawing/2016/5/10/chartex" xmlns:cx5="http://schemas.microsoft.com/office/drawing/2016/5/11/chartex" xmlns:cx6="http://schemas.microsoft.com/office/drawing/2016/5/12/chartex" xmlns:cx7="http://schemas.microsoft.com/office/drawing/2016/5/13/chartex" xmlns:cx8="http://schemas.microsoft.com/office/drawing/2016/5/14/chartex" xmlns:mc="http://schemas.openxmlformats.org/markup-compatibility/2006" xmlns:aink="http://schemas.microsoft.com/office/drawing/2016/ink" xmlns:am3d="http://schemas.microsoft.com/office/drawing/2017/model3d" xmlns:o="urn:schemas-microsoft-com:office:office" xmlns:oel="http://schemas.microsoft.com/office/2019/extlst" xmlns:r="http://schemas.openxmlformats.org/officeDocument/2006/relationships" xmlns:m="http://schemas.openxmlformats.org/officeDocument/2006/math" xmlns:v="urn:schemas-microsoft-com:vml" xmlns:wp14="http://schemas.microsoft.com/office/word/2010/wordprocessingDrawing" xmlns:wp="http://schemas.openxmlformats.org/drawingml/2006/wordprocessingDrawing" xmlns:w10="urn:schemas-microsoft-com:office:word" xmlns:w="http://schemas.openxmlformats.org/wordprocessingml/2006/main" xmlns:w14="http://schemas.microsoft.com/office/word/2010/wordml" xmlns:w15="http://schemas.microsoft.com/office/word/2012/wordml" xmlns:w16cex="http://schemas.microsoft.com/office/word/2018/wordml/cex" xmlns:w16cid="http://schemas.microsoft.com/office/word/2016/wordml/cid" xmlns:w16="http://schemas.microsoft.com/office/word/2018/wordml" xmlns:w16sdtdh="http://schemas.microsoft.com/office/word/2020/wordml/sdtdatahash" xmlns:w16se="http://schemas.microsoft.com/office/word/2015/wordml/symex" xmlns:wpg="http://schemas.microsoft.com/office/word/2010/wordprocessingGroup" xmlns:wpi="http://schemas.microsoft.com/office/word/2010/wordprocessingInk" xmlns:wne="http://schemas.microsoft.com/office/word/2006/wordml" xmlns:wps="http://schemas.microsoft.com/office/word/2010/wordprocessingShape" mc:Ignorable="w14 w15 w16se w16cid w16 w16cex w16sdtdh wp14">
   <w:p>
     <w:pPr>
       <w:pStyle w:val="a3"/>
@@ -7776,7 +8049,7 @@
 </file>
 
 <file path=word/numbering.xml><?xml version="1.0" encoding="utf-8"?>
-<w:numbering xmlns:wpc="http://schemas.microsoft.com/office/word/2010/wordprocessingCanvas" xmlns:cx="http://schemas.microsoft.com/office/drawing/2014/chartex" xmlns:cx1="http://schemas.microsoft.com/office/drawing/2015/9/8/chartex" xmlns:cx2="http://schemas.microsoft.com/office/drawing/2015/10/21/chartex" xmlns:cx3="http://schemas.microsoft.com/office/drawing/2016/5/9/chartex" xmlns:cx4="http://schemas.microsoft.com/office/drawing/2016/5/10/chartex" xmlns:cx5="http://schemas.microsoft.com/office/drawing/2016/5/11/chartex" xmlns:cx6="http://schemas.microsoft.com/office/drawing/2016/5/12/chartex" xmlns:cx7="http://schemas.microsoft.com/office/drawing/2016/5/13/chartex" xmlns:cx8="http://schemas.microsoft.com/office/drawing/2016/5/14/chartex" xmlns:mc="http://schemas.openxmlformats.org/markup-compatibility/2006" xmlns:aink="http://schemas.microsoft.com/office/drawing/2016/ink" xmlns:am3d="http://schemas.microsoft.com/office/drawing/2017/model3d" xmlns:o="urn:schemas-microsoft-com:office:office" xmlns:r="http://schemas.openxmlformats.org/officeDocument/2006/relationships" xmlns:m="http://schemas.openxmlformats.org/officeDocument/2006/math" xmlns:v="urn:schemas-microsoft-com:vml" xmlns:wp14="http://schemas.microsoft.com/office/word/2010/wordprocessingDrawing" xmlns:wp="http://schemas.openxmlformats.org/drawingml/2006/wordprocessingDrawing" xmlns:w10="urn:schemas-microsoft-com:office:word" xmlns:w="http://schemas.openxmlformats.org/wordprocessingml/2006/main" xmlns:w14="http://schemas.microsoft.com/office/word/2010/wordml" xmlns:w15="http://schemas.microsoft.com/office/word/2012/wordml" xmlns:w16cex="http://schemas.microsoft.com/office/word/2018/wordml/cex" xmlns:w16cid="http://schemas.microsoft.com/office/word/2016/wordml/cid" xmlns:w16="http://schemas.microsoft.com/office/word/2018/wordml" xmlns:w16sdtdh="http://schemas.microsoft.com/office/word/2020/wordml/sdtdatahash" xmlns:w16se="http://schemas.microsoft.com/office/word/2015/wordml/symex" xmlns:wpg="http://schemas.microsoft.com/office/word/2010/wordprocessingGroup" xmlns:wpi="http://schemas.microsoft.com/office/word/2010/wordprocessingInk" xmlns:wne="http://schemas.microsoft.com/office/word/2006/wordml" xmlns:wps="http://schemas.microsoft.com/office/word/2010/wordprocessingShape" mc:Ignorable="w14 w15 w16se w16cid w16 w16cex w16sdtdh wp14">
+<w:numbering xmlns:wpc="http://schemas.microsoft.com/office/word/2010/wordprocessingCanvas" xmlns:cx="http://schemas.microsoft.com/office/drawing/2014/chartex" xmlns:cx1="http://schemas.microsoft.com/office/drawing/2015/9/8/chartex" xmlns:cx2="http://schemas.microsoft.com/office/drawing/2015/10/21/chartex" xmlns:cx3="http://schemas.microsoft.com/office/drawing/2016/5/9/chartex" xmlns:cx4="http://schemas.microsoft.com/office/drawing/2016/5/10/chartex" xmlns:cx5="http://schemas.microsoft.com/office/drawing/2016/5/11/chartex" xmlns:cx6="http://schemas.microsoft.com/office/drawing/2016/5/12/chartex" xmlns:cx7="http://schemas.microsoft.com/office/drawing/2016/5/13/chartex" xmlns:cx8="http://schemas.microsoft.com/office/drawing/2016/5/14/chartex" xmlns:mc="http://schemas.openxmlformats.org/markup-compatibility/2006" xmlns:aink="http://schemas.microsoft.com/office/drawing/2016/ink" xmlns:am3d="http://schemas.microsoft.com/office/drawing/2017/model3d" xmlns:o="urn:schemas-microsoft-com:office:office" xmlns:oel="http://schemas.microsoft.com/office/2019/extlst" xmlns:r="http://schemas.openxmlformats.org/officeDocument/2006/relationships" xmlns:m="http://schemas.openxmlformats.org/officeDocument/2006/math" xmlns:v="urn:schemas-microsoft-com:vml" xmlns:wp14="http://schemas.microsoft.com/office/word/2010/wordprocessingDrawing" xmlns:wp="http://schemas.openxmlformats.org/drawingml/2006/wordprocessingDrawing" xmlns:w10="urn:schemas-microsoft-com:office:word" xmlns:w="http://schemas.openxmlformats.org/wordprocessingml/2006/main" xmlns:w14="http://schemas.microsoft.com/office/word/2010/wordml" xmlns:w15="http://schemas.microsoft.com/office/word/2012/wordml" xmlns:w16cex="http://schemas.microsoft.com/office/word/2018/wordml/cex" xmlns:w16cid="http://schemas.microsoft.com/office/word/2016/wordml/cid" xmlns:w16="http://schemas.microsoft.com/office/word/2018/wordml" xmlns:w16sdtdh="http://schemas.microsoft.com/office/word/2020/wordml/sdtdatahash" xmlns:w16se="http://schemas.microsoft.com/office/word/2015/wordml/symex" xmlns:wpg="http://schemas.microsoft.com/office/word/2010/wordprocessingGroup" xmlns:wpi="http://schemas.microsoft.com/office/word/2010/wordprocessingInk" xmlns:wne="http://schemas.microsoft.com/office/word/2006/wordml" xmlns:wps="http://schemas.microsoft.com/office/word/2010/wordprocessingShape" mc:Ignorable="w14 w15 w16se w16cid w16 w16cex w16sdtdh wp14">
   <w:abstractNum w:abstractNumId="0" w15:restartNumberingAfterBreak="0">
     <w:nsid w:val="0D6C1233"/>
     <w:multiLevelType w:val="hybridMultilevel"/>

</xml_diff>

<commit_message>
Updating process. First task works with 100/100
</commit_message>
<xml_diff>
--- a/HTML & CSS/05 Position and Grid/01. Simple Site Layout_Условие.docx
+++ b/HTML & CSS/05 Position and Grid/01. Simple Site Layout_Условие.docx
@@ -107,10 +107,14 @@
       <w:pPr>
         <w:pStyle w:val="2"/>
         <w:rPr>
+          <w:highlight w:val="green"/>
           <w:lang w:val="bg-BG"/>
         </w:rPr>
       </w:pPr>
       <w:r>
+        <w:rPr>
+          <w:highlight w:val="green"/>
+        </w:rPr>
         <w:t>Simple Site Layout</w:t>
       </w:r>
     </w:p>
@@ -899,7 +903,6 @@
           <w:rStyle w:val="CodeChar"/>
           <w:highlight w:val="green"/>
         </w:rPr>
-        <w:lastRenderedPageBreak/>
         <w:t>&lt;a&gt;</w:t>
       </w:r>
       <w:r>
@@ -1887,7 +1890,6 @@
         </w:rPr>
       </w:pPr>
       <w:r>
-        <w:lastRenderedPageBreak/>
         <w:t>Position Playground</w:t>
       </w:r>
     </w:p>
@@ -2464,7 +2466,6 @@
         </w:rPr>
       </w:pPr>
       <w:r>
-        <w:lastRenderedPageBreak/>
         <w:t>Center Position and Transform</w:t>
       </w:r>
     </w:p>
@@ -3280,6 +3281,7 @@
           <w:color w:val="000000"/>
           <w:lang w:eastAsia="en-GB"/>
         </w:rPr>
+        <w:lastRenderedPageBreak/>
         <w:t>Change the document title to "</w:t>
       </w:r>
       <w:r>
@@ -3617,7 +3619,6 @@
           <w:color w:val="000000"/>
           <w:lang w:eastAsia="en-GB"/>
         </w:rPr>
-        <w:lastRenderedPageBreak/>
         <w:t>Add a </w:t>
       </w:r>
       <w:r>
@@ -4432,6 +4433,7 @@
         </w:rPr>
       </w:pPr>
       <w:r>
+        <w:lastRenderedPageBreak/>
         <w:t xml:space="preserve">Margins: </w:t>
       </w:r>
       <w:r>
@@ -5150,6 +5152,7 @@
           <w:sz w:val="32"/>
           <w:szCs w:val="32"/>
         </w:rPr>
+        <w:lastRenderedPageBreak/>
         <w:t>Requirements</w:t>
       </w:r>
     </w:p>
@@ -5331,7 +5334,6 @@
           <w:noProof/>
           <w:lang w:eastAsia="en-GB"/>
         </w:rPr>
-        <w:lastRenderedPageBreak/>
         <w:t>Left</w:t>
       </w:r>
       <w:r>
@@ -5757,6 +5759,7 @@
         <w:rPr>
           <w:rStyle w:val="CodeChar"/>
         </w:rPr>
+        <w:lastRenderedPageBreak/>
         <w:t>&lt;span&gt;</w:t>
       </w:r>
     </w:p>
@@ -7610,7 +7613,7 @@
               <pic:pic xmlns:pic="http://schemas.openxmlformats.org/drawingml/2006/picture">
                 <pic:nvPicPr>
                   <pic:cNvPr id="1" name="Picture 1">
-                    <a:hlinkClick r:id="rId2"/>
+                    <a:hlinkClick r:id="rId22"/>
                   </pic:cNvPr>
                   <pic:cNvPicPr>
                     <a:picLocks noChangeAspect="1" noChangeArrowheads="1"/>

</xml_diff>

<commit_message>
updating progress and adding some classes in the html
</commit_message>
<xml_diff>
--- a/HTML & CSS/05 Position and Grid/01. Simple Site Layout_Условие.docx
+++ b/HTML & CSS/05 Position and Grid/01. Simple Site Layout_Условие.docx
@@ -1886,10 +1886,14 @@
       <w:pPr>
         <w:pStyle w:val="2"/>
         <w:rPr>
+          <w:highlight w:val="red"/>
           <w:lang w:val="bg-BG"/>
         </w:rPr>
       </w:pPr>
       <w:r>
+        <w:rPr>
+          <w:highlight w:val="red"/>
+        </w:rPr>
         <w:t>Position Playground</w:t>
       </w:r>
     </w:p>
@@ -2630,6 +2634,7 @@
         <w:rPr>
           <w:rFonts w:eastAsia="Times New Roman" w:cstheme="minorHAnsi"/>
           <w:color w:val="000000"/>
+          <w:highlight w:val="green"/>
           <w:lang w:val="bg-BG" w:eastAsia="en-GB"/>
         </w:rPr>
       </w:pPr>
@@ -2639,6 +2644,7 @@
           <w:b/>
           <w:bCs/>
           <w:color w:val="000000"/>
+          <w:highlight w:val="green"/>
           <w:lang w:eastAsia="en-GB"/>
         </w:rPr>
         <w:t>Section</w:t>
@@ -2647,6 +2653,7 @@
         <w:rPr>
           <w:rFonts w:eastAsia="Times New Roman" w:cstheme="minorHAnsi"/>
           <w:color w:val="000000"/>
+          <w:highlight w:val="green"/>
           <w:lang w:eastAsia="en-GB"/>
         </w:rPr>
         <w:t xml:space="preserve"> tag must have </w:t>
@@ -2657,6 +2664,7 @@
           <w:b/>
           <w:bCs/>
           <w:color w:val="000000"/>
+          <w:highlight w:val="green"/>
           <w:lang w:eastAsia="en-GB"/>
         </w:rPr>
         <w:t>class="card"</w:t>
@@ -2673,6 +2681,7 @@
         <w:rPr>
           <w:rFonts w:eastAsia="Times New Roman" w:cstheme="minorHAnsi"/>
           <w:color w:val="000000"/>
+          <w:highlight w:val="green"/>
           <w:lang w:val="bg-BG" w:eastAsia="en-GB"/>
         </w:rPr>
       </w:pPr>
@@ -2680,6 +2689,7 @@
         <w:rPr>
           <w:rFonts w:eastAsia="Times New Roman" w:cstheme="minorHAnsi"/>
           <w:color w:val="000000"/>
+          <w:highlight w:val="green"/>
           <w:lang w:eastAsia="en-GB"/>
         </w:rPr>
         <w:t>Create section with two </w:t>
@@ -2688,6 +2698,7 @@
       <w:r>
         <w:rPr>
           <w:rStyle w:val="CodeChar"/>
+          <w:highlight w:val="green"/>
           <w:lang w:eastAsia="en-GB"/>
         </w:rPr>
         <w:t>divs</w:t>
@@ -2706,6 +2717,7 @@
         <w:rPr>
           <w:rFonts w:eastAsia="Times New Roman" w:cstheme="minorHAnsi"/>
           <w:color w:val="000000"/>
+          <w:highlight w:val="green"/>
           <w:lang w:val="bg-BG" w:eastAsia="en-GB"/>
         </w:rPr>
       </w:pPr>
@@ -2713,6 +2725,7 @@
         <w:rPr>
           <w:rFonts w:eastAsia="Times New Roman" w:cstheme="minorHAnsi"/>
           <w:color w:val="000000"/>
+          <w:highlight w:val="green"/>
           <w:lang w:eastAsia="en-GB"/>
         </w:rPr>
         <w:t>First div contains image</w:t>
@@ -2730,6 +2743,7 @@
         <w:rPr>
           <w:rFonts w:eastAsia="Times New Roman" w:cstheme="minorHAnsi"/>
           <w:color w:val="000000"/>
+          <w:highlight w:val="green"/>
           <w:lang w:val="bg-BG" w:eastAsia="en-GB"/>
         </w:rPr>
       </w:pPr>
@@ -2737,6 +2751,7 @@
         <w:rPr>
           <w:rFonts w:eastAsia="Times New Roman" w:cstheme="minorHAnsi"/>
           <w:color w:val="000000"/>
+          <w:highlight w:val="green"/>
           <w:lang w:eastAsia="en-GB"/>
         </w:rPr>
         <w:t>Second div contains</w:t>
@@ -2747,6 +2762,7 @@
           <w:b/>
           <w:bCs/>
           <w:color w:val="000000"/>
+          <w:highlight w:val="green"/>
           <w:lang w:eastAsia="en-GB"/>
         </w:rPr>
         <w:t xml:space="preserve">: </w:t>
@@ -2757,6 +2773,7 @@
           <w:b/>
           <w:bCs/>
           <w:color w:val="000000"/>
+          <w:highlight w:val="green"/>
           <w:lang w:eastAsia="en-GB"/>
         </w:rPr>
         <w:t>&lt;h3&gt;</w:t>
@@ -2765,6 +2782,7 @@
         <w:rPr>
           <w:rFonts w:eastAsia="Times New Roman" w:cstheme="minorHAnsi"/>
           <w:color w:val="000000"/>
+          <w:highlight w:val="green"/>
           <w:lang w:eastAsia="en-GB"/>
         </w:rPr>
         <w:t xml:space="preserve">, </w:t>
@@ -2775,6 +2793,7 @@
           <w:b/>
           <w:bCs/>
           <w:color w:val="000000"/>
+          <w:highlight w:val="green"/>
           <w:lang w:eastAsia="en-GB"/>
         </w:rPr>
         <w:t>&lt;p&gt;</w:t>
@@ -2783,6 +2802,7 @@
         <w:rPr>
           <w:rFonts w:eastAsia="Times New Roman" w:cstheme="minorHAnsi"/>
           <w:color w:val="000000"/>
+          <w:highlight w:val="green"/>
           <w:lang w:eastAsia="en-GB"/>
         </w:rPr>
         <w:t xml:space="preserve"> and </w:t>
@@ -2793,6 +2813,7 @@
           <w:b/>
           <w:bCs/>
           <w:color w:val="000000"/>
+          <w:highlight w:val="green"/>
           <w:lang w:eastAsia="en-GB"/>
         </w:rPr>
         <w:t>a</w:t>
@@ -2801,6 +2822,7 @@
         <w:rPr>
           <w:rFonts w:eastAsia="Times New Roman" w:cstheme="minorHAnsi"/>
           <w:color w:val="000000"/>
+          <w:highlight w:val="green"/>
           <w:lang w:eastAsia="en-GB"/>
         </w:rPr>
         <w:t xml:space="preserve"> tags</w:t>
@@ -2816,6 +2838,7 @@
         <w:rPr>
           <w:rFonts w:eastAsia="Times New Roman" w:cstheme="minorHAnsi"/>
           <w:color w:val="000000"/>
+          <w:highlight w:val="green"/>
           <w:lang w:val="bg-BG" w:eastAsia="en-GB"/>
         </w:rPr>
       </w:pPr>
@@ -2823,6 +2846,7 @@
         <w:rPr>
           <w:rFonts w:eastAsia="Times New Roman" w:cstheme="minorHAnsi"/>
           <w:color w:val="000000"/>
+          <w:highlight w:val="green"/>
           <w:lang w:eastAsia="en-GB"/>
         </w:rPr>
         <w:t>Use </w:t>
@@ -2831,6 +2855,7 @@
       <w:r>
         <w:rPr>
           <w:rStyle w:val="CodeChar"/>
+          <w:highlight w:val="green"/>
           <w:lang w:eastAsia="en-GB"/>
         </w:rPr>
         <w:t>rgb</w:t>
@@ -2839,6 +2864,7 @@
       <w:r>
         <w:rPr>
           <w:rStyle w:val="CodeChar"/>
+          <w:highlight w:val="green"/>
           <w:lang w:eastAsia="en-GB"/>
         </w:rPr>
         <w:t>(238, 238, 238)</w:t>
@@ -2848,6 +2874,7 @@
           <w:rFonts w:eastAsia="Times New Roman" w:cstheme="minorHAnsi"/>
           <w:noProof/>
           <w:color w:val="000000"/>
+          <w:highlight w:val="green"/>
           <w:lang w:eastAsia="en-GB"/>
         </w:rPr>
         <w:t> </w:t>
@@ -2856,6 +2883,7 @@
         <w:rPr>
           <w:rFonts w:eastAsia="Times New Roman" w:cstheme="minorHAnsi"/>
           <w:color w:val="000000"/>
+          <w:highlight w:val="green"/>
           <w:lang w:eastAsia="en-GB"/>
         </w:rPr>
         <w:t>for body background</w:t>
@@ -2871,6 +2899,7 @@
         <w:rPr>
           <w:rFonts w:eastAsia="Times New Roman" w:cstheme="minorHAnsi"/>
           <w:color w:val="000000"/>
+          <w:highlight w:val="green"/>
           <w:lang w:val="bg-BG" w:eastAsia="en-GB"/>
         </w:rPr>
       </w:pPr>
@@ -2878,6 +2907,7 @@
         <w:rPr>
           <w:rFonts w:eastAsia="Times New Roman" w:cstheme="minorHAnsi"/>
           <w:color w:val="000000"/>
+          <w:highlight w:val="green"/>
           <w:lang w:eastAsia="en-GB"/>
         </w:rPr>
         <w:t>Use </w:t>
@@ -2886,6 +2916,7 @@
       <w:r>
         <w:rPr>
           <w:rStyle w:val="CodeChar"/>
+          <w:highlight w:val="green"/>
           <w:lang w:eastAsia="en-GB"/>
         </w:rPr>
         <w:t>rgb</w:t>
@@ -2894,6 +2925,7 @@
       <w:r>
         <w:rPr>
           <w:rStyle w:val="CodeChar"/>
+          <w:highlight w:val="green"/>
           <w:lang w:eastAsia="en-GB"/>
         </w:rPr>
         <w:t>(255, 255, 255)</w:t>
@@ -2903,6 +2935,7 @@
           <w:rFonts w:eastAsia="Times New Roman" w:cstheme="minorHAnsi"/>
           <w:noProof/>
           <w:color w:val="000000"/>
+          <w:highlight w:val="green"/>
           <w:lang w:eastAsia="en-GB"/>
         </w:rPr>
         <w:t> </w:t>
@@ -2911,6 +2944,7 @@
         <w:rPr>
           <w:rFonts w:eastAsia="Times New Roman" w:cstheme="minorHAnsi"/>
           <w:color w:val="000000"/>
+          <w:highlight w:val="green"/>
           <w:lang w:eastAsia="en-GB"/>
         </w:rPr>
         <w:t>for card background</w:t>
@@ -2926,6 +2960,7 @@
         <w:rPr>
           <w:rFonts w:eastAsia="Times New Roman" w:cstheme="minorHAnsi"/>
           <w:color w:val="000000"/>
+          <w:highlight w:val="green"/>
           <w:lang w:val="bg-BG" w:eastAsia="en-GB"/>
         </w:rPr>
       </w:pPr>
@@ -2933,6 +2968,7 @@
         <w:rPr>
           <w:rFonts w:eastAsia="Times New Roman" w:cstheme="minorHAnsi"/>
           <w:color w:val="000000"/>
+          <w:highlight w:val="green"/>
           <w:lang w:eastAsia="en-GB"/>
         </w:rPr>
         <w:t>Use </w:t>
@@ -2941,6 +2977,7 @@
       <w:r>
         <w:rPr>
           <w:rStyle w:val="CodeChar"/>
+          <w:highlight w:val="green"/>
           <w:lang w:eastAsia="en-GB"/>
         </w:rPr>
         <w:t>rgb</w:t>
@@ -2949,6 +2986,7 @@
       <w:r>
         <w:rPr>
           <w:rStyle w:val="CodeChar"/>
+          <w:highlight w:val="green"/>
           <w:lang w:eastAsia="en-GB"/>
         </w:rPr>
         <w:t>(0, 153, 0)</w:t>
@@ -2958,6 +2996,7 @@
           <w:rFonts w:eastAsia="Times New Roman" w:cstheme="minorHAnsi"/>
           <w:noProof/>
           <w:color w:val="000000"/>
+          <w:highlight w:val="green"/>
           <w:lang w:eastAsia="en-GB"/>
         </w:rPr>
         <w:t> </w:t>
@@ -2966,6 +3005,7 @@
         <w:rPr>
           <w:rFonts w:eastAsia="Times New Roman" w:cstheme="minorHAnsi"/>
           <w:color w:val="000000"/>
+          <w:highlight w:val="green"/>
           <w:lang w:eastAsia="en-GB"/>
         </w:rPr>
         <w:t>for card button background</w:t>
@@ -2981,6 +3021,7 @@
         <w:rPr>
           <w:rFonts w:eastAsia="Times New Roman" w:cstheme="minorHAnsi"/>
           <w:color w:val="000000"/>
+          <w:highlight w:val="green"/>
           <w:lang w:val="bg-BG" w:eastAsia="en-GB"/>
         </w:rPr>
       </w:pPr>
@@ -2988,6 +3029,7 @@
         <w:rPr>
           <w:rFonts w:eastAsia="Times New Roman" w:cstheme="minorHAnsi"/>
           <w:color w:val="000000"/>
+          <w:highlight w:val="green"/>
           <w:lang w:eastAsia="en-GB"/>
         </w:rPr>
         <w:t>Use font </w:t>
@@ -2995,6 +3037,7 @@
       <w:r>
         <w:rPr>
           <w:rStyle w:val="CodeChar"/>
+          <w:highlight w:val="green"/>
           <w:lang w:eastAsia="en-GB"/>
         </w:rPr>
         <w:t>Georgia, serif</w:t>
@@ -3004,6 +3047,7 @@
           <w:rFonts w:eastAsia="Times New Roman" w:cstheme="minorHAnsi"/>
           <w:noProof/>
           <w:color w:val="000000"/>
+          <w:highlight w:val="green"/>
           <w:lang w:eastAsia="en-GB"/>
         </w:rPr>
         <w:t> </w:t>
@@ -3012,6 +3056,7 @@
         <w:rPr>
           <w:rFonts w:eastAsia="Times New Roman" w:cstheme="minorHAnsi"/>
           <w:color w:val="000000"/>
+          <w:highlight w:val="green"/>
           <w:lang w:eastAsia="en-GB"/>
         </w:rPr>
         <w:t>with size </w:t>
@@ -3019,6 +3064,7 @@
       <w:r>
         <w:rPr>
           <w:rStyle w:val="CodeChar"/>
+          <w:highlight w:val="green"/>
           <w:lang w:eastAsia="en-GB"/>
         </w:rPr>
         <w:t>1em/1.2</w:t>
@@ -3028,6 +3074,7 @@
           <w:rFonts w:eastAsia="Times New Roman" w:cstheme="minorHAnsi"/>
           <w:noProof/>
           <w:color w:val="000000"/>
+          <w:highlight w:val="green"/>
           <w:lang w:eastAsia="en-GB"/>
         </w:rPr>
         <w:t> </w:t>
@@ -3036,6 +3083,7 @@
         <w:rPr>
           <w:rFonts w:eastAsia="Times New Roman" w:cstheme="minorHAnsi"/>
           <w:color w:val="000000"/>
+          <w:highlight w:val="green"/>
           <w:lang w:eastAsia="en-GB"/>
         </w:rPr>
         <w:t>for the headings</w:t>
@@ -3054,6 +3102,7 @@
           <w:b w:val="0"/>
           <w:noProof w:val="0"/>
           <w:color w:val="000000"/>
+          <w:highlight w:val="green"/>
           <w:lang w:val="bg-BG" w:eastAsia="en-GB"/>
         </w:rPr>
       </w:pPr>
@@ -3061,6 +3110,7 @@
         <w:rPr>
           <w:rFonts w:eastAsia="Times New Roman" w:cstheme="minorHAnsi"/>
           <w:color w:val="000000"/>
+          <w:highlight w:val="green"/>
           <w:lang w:eastAsia="en-GB"/>
         </w:rPr>
         <w:t>Set the image position property to </w:t>
@@ -3068,6 +3118,7 @@
       <w:r>
         <w:rPr>
           <w:rStyle w:val="CodeChar"/>
+          <w:highlight w:val="green"/>
           <w:lang w:eastAsia="en-GB"/>
         </w:rPr>
         <w:t>absolut</w:t>
@@ -3075,6 +3126,7 @@
       <w:r>
         <w:rPr>
           <w:rStyle w:val="CodeChar"/>
+          <w:highlight w:val="green"/>
         </w:rPr>
         <w:t>e</w:t>
       </w:r>
@@ -3188,6 +3240,7 @@
         <w:rPr>
           <w:noProof/>
         </w:rPr>
+        <w:lastRenderedPageBreak/>
         <w:drawing>
           <wp:inline distT="0" distB="0" distL="0" distR="0" wp14:anchorId="291BE03D" wp14:editId="2D7651B6">
             <wp:extent cx="5381706" cy="6718300"/>
@@ -3281,7 +3334,6 @@
           <w:color w:val="000000"/>
           <w:lang w:eastAsia="en-GB"/>
         </w:rPr>
-        <w:lastRenderedPageBreak/>
         <w:t>Change the document title to "</w:t>
       </w:r>
       <w:r>
@@ -4040,6 +4092,7 @@
           <w:color w:val="000000"/>
           <w:lang w:eastAsia="en-GB"/>
         </w:rPr>
+        <w:lastRenderedPageBreak/>
         <w:t>Use font </w:t>
       </w:r>
       <w:r>
@@ -4433,7 +4486,6 @@
         </w:rPr>
       </w:pPr>
       <w:r>
-        <w:lastRenderedPageBreak/>
         <w:t xml:space="preserve">Margins: </w:t>
       </w:r>
       <w:r>
@@ -4583,6 +4635,7 @@
         <w:rPr>
           <w:noProof/>
         </w:rPr>
+        <w:lastRenderedPageBreak/>
         <w:drawing>
           <wp:inline distT="0" distB="0" distL="0" distR="0" wp14:anchorId="2F298CE2" wp14:editId="680E84CE">
             <wp:extent cx="3138715" cy="982160"/>
@@ -5152,7 +5205,6 @@
           <w:sz w:val="32"/>
           <w:szCs w:val="32"/>
         </w:rPr>
-        <w:lastRenderedPageBreak/>
         <w:t>Requirements</w:t>
       </w:r>
     </w:p>
@@ -5406,6 +5458,7 @@
       </w:pPr>
       <w:proofErr w:type="spellStart"/>
       <w:r>
+        <w:lastRenderedPageBreak/>
         <w:t>Jewellery</w:t>
       </w:r>
       <w:proofErr w:type="spellEnd"/>
@@ -5759,7 +5812,6 @@
         <w:rPr>
           <w:rStyle w:val="CodeChar"/>
         </w:rPr>
-        <w:lastRenderedPageBreak/>
         <w:t>&lt;span&gt;</w:t>
       </w:r>
     </w:p>
@@ -7613,7 +7665,7 @@
               <pic:pic xmlns:pic="http://schemas.openxmlformats.org/drawingml/2006/picture">
                 <pic:nvPicPr>
                   <pic:cNvPr id="1" name="Picture 1">
-                    <a:hlinkClick r:id="rId22"/>
+                    <a:hlinkClick r:id="rId2"/>
                   </pic:cNvPr>
                   <pic:cNvPicPr>
                     <a:picLocks noChangeAspect="1" noChangeArrowheads="1"/>

</xml_diff>

<commit_message>
Solution working on 100%
fixing missing display for the li for each A-tag.
</commit_message>
<xml_diff>
--- a/HTML & CSS/05 Position and Grid/01. Simple Site Layout_Условие.docx
+++ b/HTML & CSS/05 Position and Grid/01. Simple Site Layout_Условие.docx
@@ -4611,10 +4611,14 @@
       <w:pPr>
         <w:pStyle w:val="2"/>
         <w:rPr>
+          <w:highlight w:val="green"/>
           <w:lang w:val="bg-BG"/>
         </w:rPr>
       </w:pPr>
       <w:r>
+        <w:rPr>
+          <w:highlight w:val="green"/>
+        </w:rPr>
         <w:t>Social Media Icons</w:t>
       </w:r>
     </w:p>
@@ -7711,7 +7715,7 @@
               <pic:pic xmlns:pic="http://schemas.openxmlformats.org/drawingml/2006/picture">
                 <pic:nvPicPr>
                   <pic:cNvPr id="1" name="Picture 1">
-                    <a:hlinkClick r:id="rId22"/>
+                    <a:hlinkClick r:id="rId2"/>
                   </pic:cNvPr>
                   <pic:cNvPicPr>
                     <a:picLocks noChangeAspect="1" noChangeArrowheads="1"/>

</xml_diff>

<commit_message>
adding 7th solution and updating the progress
</commit_message>
<xml_diff>
--- a/HTML & CSS/05 Position and Grid/01. Simple Site Layout_Условие.docx
+++ b/HTML & CSS/05 Position and Grid/01. Simple Site Layout_Условие.docx
@@ -5168,10 +5168,14 @@
       <w:pPr>
         <w:pStyle w:val="2"/>
         <w:rPr>
+          <w:highlight w:val="green"/>
           <w:lang w:val="bg-BG"/>
         </w:rPr>
       </w:pPr>
       <w:r>
+        <w:rPr>
+          <w:highlight w:val="green"/>
+        </w:rPr>
         <w:t>Interior Design Studio</w:t>
       </w:r>
     </w:p>

</xml_diff>

<commit_message>
adding 8th task solution
Code works on 100 as per the system and solution looks like the requirement. Updating progress in the file
</commit_message>
<xml_diff>
--- a/HTML & CSS/05 Position and Grid/01. Simple Site Layout_Условие.docx
+++ b/HTML & CSS/05 Position and Grid/01. Simple Site Layout_Условие.docx
@@ -5508,15 +5508,22 @@
       <w:pPr>
         <w:pStyle w:val="2"/>
         <w:rPr>
+          <w:highlight w:val="green"/>
           <w:lang w:val="bg-BG"/>
         </w:rPr>
       </w:pPr>
       <w:proofErr w:type="spellStart"/>
       <w:r>
+        <w:rPr>
+          <w:highlight w:val="green"/>
+        </w:rPr>
         <w:t>Jewellery</w:t>
       </w:r>
       <w:proofErr w:type="spellEnd"/>
       <w:r>
+        <w:rPr>
+          <w:highlight w:val="green"/>
+        </w:rPr>
         <w:t xml:space="preserve"> Website</w:t>
       </w:r>
     </w:p>
@@ -5679,6 +5686,7 @@
           <w:numId w:val="8"/>
         </w:numPr>
         <w:rPr>
+          <w:highlight w:val="green"/>
           <w:lang w:val="bg-BG"/>
         </w:rPr>
       </w:pPr>
@@ -5686,7 +5694,14 @@
         <w:rPr>
           <w:rStyle w:val="CodeChar"/>
         </w:rPr>
-        <w:t>&lt;section&gt;</w:t>
+        <w:t>&lt;</w:t>
+      </w:r>
+      <w:r>
+        <w:rPr>
+          <w:rStyle w:val="CodeChar"/>
+          <w:highlight w:val="green"/>
+        </w:rPr>
+        <w:t>section&gt;</w:t>
       </w:r>
     </w:p>
     <w:p>
@@ -5697,15 +5712,20 @@
           <w:numId w:val="8"/>
         </w:numPr>
         <w:rPr>
+          <w:highlight w:val="green"/>
           <w:lang w:val="bg-BG" w:eastAsia="en-GB"/>
         </w:rPr>
       </w:pPr>
       <w:r>
+        <w:rPr>
+          <w:highlight w:val="green"/>
+        </w:rPr>
         <w:t xml:space="preserve">Set the position to </w:t>
       </w:r>
       <w:r>
         <w:rPr>
           <w:b/>
+          <w:highlight w:val="green"/>
         </w:rPr>
         <w:t>absolute</w:t>
       </w:r>
@@ -5718,46 +5738,66 @@
           <w:numId w:val="8"/>
         </w:numPr>
         <w:rPr>
+          <w:highlight w:val="green"/>
           <w:lang w:val="bg-BG"/>
         </w:rPr>
       </w:pPr>
       <w:r>
+        <w:rPr>
+          <w:highlight w:val="green"/>
+        </w:rPr>
         <w:t>Use the</w:t>
       </w:r>
       <w:r>
         <w:rPr>
           <w:b/>
+          <w:highlight w:val="green"/>
         </w:rPr>
         <w:t xml:space="preserve"> coordinates</w:t>
       </w:r>
       <w:r>
+        <w:rPr>
+          <w:highlight w:val="green"/>
+        </w:rPr>
         <w:t xml:space="preserve">: </w:t>
       </w:r>
       <w:r>
         <w:rPr>
           <w:b/>
+          <w:highlight w:val="green"/>
         </w:rPr>
         <w:t>250px</w:t>
       </w:r>
       <w:r>
+        <w:rPr>
+          <w:highlight w:val="green"/>
+        </w:rPr>
         <w:t xml:space="preserve"> and </w:t>
       </w:r>
       <w:r>
         <w:rPr>
           <w:b/>
+          <w:highlight w:val="green"/>
         </w:rPr>
         <w:t>180px</w:t>
       </w:r>
       <w:r>
+        <w:rPr>
+          <w:highlight w:val="green"/>
+        </w:rPr>
         <w:t xml:space="preserve"> to position the </w:t>
       </w:r>
       <w:r>
         <w:rPr>
           <w:b/>
+          <w:highlight w:val="green"/>
         </w:rPr>
         <w:t>frame</w:t>
       </w:r>
       <w:r>
+        <w:rPr>
+          <w:highlight w:val="green"/>
+        </w:rPr>
         <w:t xml:space="preserve"> correctly</w:t>
       </w:r>
     </w:p>
@@ -5773,12 +5813,14 @@
           <w:rFonts w:asciiTheme="minorHAnsi" w:hAnsiTheme="minorHAnsi"/>
           <w:b w:val="0"/>
           <w:noProof w:val="0"/>
+          <w:highlight w:val="green"/>
           <w:lang w:val="bg-BG"/>
         </w:rPr>
       </w:pPr>
       <w:r>
         <w:rPr>
           <w:rStyle w:val="CodeChar"/>
+          <w:highlight w:val="green"/>
         </w:rPr>
         <w:t>&lt;h3&gt;</w:t>
       </w:r>
@@ -5791,11 +5833,13 @@
           <w:numId w:val="8"/>
         </w:numPr>
         <w:rPr>
+          <w:highlight w:val="green"/>
           <w:lang w:val="bg-BG" w:eastAsia="en-GB"/>
         </w:rPr>
       </w:pPr>
       <w:r>
         <w:rPr>
+          <w:highlight w:val="green"/>
           <w:lang w:eastAsia="en-GB"/>
         </w:rPr>
         <w:t xml:space="preserve">Font size: </w:t>
@@ -5804,6 +5848,7 @@
         <w:rPr>
           <w:b/>
           <w:noProof/>
+          <w:highlight w:val="green"/>
           <w:lang w:eastAsia="en-GB"/>
         </w:rPr>
         <w:t>16px</w:t>
@@ -5818,12 +5863,14 @@
         </w:numPr>
         <w:rPr>
           <w:rFonts w:eastAsia="Times New Roman" w:cstheme="minorHAnsi"/>
+          <w:highlight w:val="green"/>
           <w:lang w:val="bg-BG" w:eastAsia="en-GB"/>
         </w:rPr>
       </w:pPr>
       <w:r>
         <w:rPr>
           <w:rFonts w:eastAsia="Times New Roman" w:cstheme="minorHAnsi"/>
+          <w:highlight w:val="green"/>
           <w:lang w:eastAsia="en-GB"/>
         </w:rPr>
         <w:t xml:space="preserve">Margin: </w:t>
@@ -5833,6 +5880,7 @@
           <w:rFonts w:eastAsia="Times New Roman" w:cstheme="minorHAnsi"/>
           <w:b/>
           <w:noProof/>
+          <w:highlight w:val="green"/>
           <w:lang w:eastAsia="en-GB"/>
         </w:rPr>
         <w:t>0</w:t>
@@ -5842,6 +5890,7 @@
           <w:rFonts w:eastAsia="Times New Roman" w:cstheme="minorHAnsi"/>
           <w:b/>
           <w:noProof/>
+          <w:highlight w:val="green"/>
           <w:lang w:eastAsia="en-GB"/>
         </w:rPr>
         <w:t>px</w:t>
@@ -5859,12 +5908,14 @@
           <w:rFonts w:asciiTheme="minorHAnsi" w:hAnsiTheme="minorHAnsi"/>
           <w:b w:val="0"/>
           <w:noProof w:val="0"/>
+          <w:highlight w:val="green"/>
           <w:lang w:val="bg-BG"/>
         </w:rPr>
       </w:pPr>
       <w:r>
         <w:rPr>
           <w:rStyle w:val="CodeChar"/>
+          <w:highlight w:val="green"/>
         </w:rPr>
         <w:t>&lt;span&gt;</w:t>
       </w:r>
@@ -5878,12 +5929,14 @@
         </w:numPr>
         <w:rPr>
           <w:rFonts w:eastAsia="Times New Roman" w:cstheme="minorHAnsi"/>
+          <w:highlight w:val="green"/>
           <w:lang w:val="bg-BG" w:eastAsia="en-GB"/>
         </w:rPr>
       </w:pPr>
       <w:r>
         <w:rPr>
           <w:rFonts w:eastAsia="Times New Roman" w:cstheme="minorHAnsi"/>
+          <w:highlight w:val="green"/>
           <w:lang w:eastAsia="en-GB"/>
         </w:rPr>
         <w:t xml:space="preserve">Padding left: </w:t>
@@ -5892,6 +5945,7 @@
         <w:rPr>
           <w:rFonts w:eastAsia="Times New Roman" w:cstheme="minorHAnsi"/>
           <w:b/>
+          <w:highlight w:val="green"/>
           <w:lang w:eastAsia="en-GB"/>
         </w:rPr>
         <w:t>3px</w:t>
@@ -5906,12 +5960,14 @@
         </w:numPr>
         <w:rPr>
           <w:rFonts w:eastAsia="Times New Roman" w:cstheme="minorHAnsi"/>
+          <w:highlight w:val="green"/>
           <w:lang w:val="bg-BG" w:eastAsia="en-GB"/>
         </w:rPr>
       </w:pPr>
       <w:r>
         <w:rPr>
           <w:rFonts w:eastAsia="Times New Roman" w:cstheme="minorHAnsi"/>
+          <w:highlight w:val="green"/>
           <w:lang w:eastAsia="en-GB"/>
         </w:rPr>
         <w:t xml:space="preserve">Text color: </w:t>
@@ -5921,6 +5977,7 @@
           <w:rFonts w:eastAsia="Times New Roman" w:cstheme="minorHAnsi"/>
           <w:b/>
           <w:noProof/>
+          <w:highlight w:val="green"/>
           <w:lang w:eastAsia="en-GB"/>
         </w:rPr>
         <w:t>gray</w:t>
@@ -5934,11 +5991,13 @@
           <w:numId w:val="8"/>
         </w:numPr>
         <w:rPr>
+          <w:highlight w:val="green"/>
           <w:lang w:val="bg-BG" w:eastAsia="en-GB"/>
         </w:rPr>
       </w:pPr>
       <w:r>
         <w:rPr>
+          <w:highlight w:val="green"/>
           <w:lang w:eastAsia="en-GB"/>
         </w:rPr>
         <w:t xml:space="preserve">Font size: </w:t>
@@ -5947,6 +6006,7 @@
         <w:rPr>
           <w:b/>
           <w:noProof/>
+          <w:highlight w:val="green"/>
           <w:lang w:eastAsia="en-GB"/>
         </w:rPr>
         <w:t>14px</w:t>
@@ -5960,12 +6020,14 @@
           <w:numId w:val="8"/>
         </w:numPr>
         <w:rPr>
+          <w:highlight w:val="green"/>
           <w:lang w:val="bg-BG"/>
         </w:rPr>
       </w:pPr>
       <w:r>
         <w:rPr>
           <w:rStyle w:val="CodeChar"/>
+          <w:highlight w:val="green"/>
         </w:rPr>
         <w:t>&lt;div&gt;</w:t>
       </w:r>
@@ -5978,15 +6040,20 @@
           <w:numId w:val="9"/>
         </w:numPr>
         <w:rPr>
+          <w:highlight w:val="green"/>
           <w:lang w:val="bg-BG" w:eastAsia="en-GB"/>
         </w:rPr>
       </w:pPr>
       <w:r>
+        <w:rPr>
+          <w:highlight w:val="green"/>
+        </w:rPr>
         <w:t xml:space="preserve">Set the position to </w:t>
       </w:r>
       <w:r>
         <w:rPr>
           <w:b/>
+          <w:highlight w:val="green"/>
         </w:rPr>
         <w:t>relative</w:t>
       </w:r>
@@ -5999,46 +6066,66 @@
           <w:numId w:val="9"/>
         </w:numPr>
         <w:rPr>
+          <w:highlight w:val="green"/>
           <w:lang w:val="bg-BG"/>
         </w:rPr>
       </w:pPr>
       <w:r>
+        <w:rPr>
+          <w:highlight w:val="green"/>
+        </w:rPr>
         <w:t>Use the</w:t>
       </w:r>
       <w:r>
         <w:rPr>
           <w:b/>
+          <w:highlight w:val="green"/>
         </w:rPr>
         <w:t xml:space="preserve"> coordinates</w:t>
       </w:r>
       <w:r>
+        <w:rPr>
+          <w:highlight w:val="green"/>
+        </w:rPr>
         <w:t xml:space="preserve">: </w:t>
       </w:r>
       <w:r>
         <w:rPr>
           <w:b/>
+          <w:highlight w:val="green"/>
         </w:rPr>
         <w:t>50px</w:t>
       </w:r>
       <w:r>
+        <w:rPr>
+          <w:highlight w:val="green"/>
+        </w:rPr>
         <w:t xml:space="preserve"> and </w:t>
       </w:r>
       <w:r>
         <w:rPr>
           <w:b/>
+          <w:highlight w:val="green"/>
         </w:rPr>
         <w:t>8px</w:t>
       </w:r>
       <w:r>
+        <w:rPr>
+          <w:highlight w:val="green"/>
+        </w:rPr>
         <w:t xml:space="preserve"> to position the </w:t>
       </w:r>
       <w:r>
         <w:rPr>
           <w:b/>
+          <w:highlight w:val="green"/>
         </w:rPr>
         <w:t>text</w:t>
       </w:r>
       <w:r>
+        <w:rPr>
+          <w:highlight w:val="green"/>
+        </w:rPr>
         <w:t xml:space="preserve"> correctly</w:t>
       </w:r>
     </w:p>

</xml_diff>

<commit_message>
fixing wrong selector in the second task
Solution working with 100/100 in the system
</commit_message>
<xml_diff>
--- a/HTML & CSS/05 Position and Grid/01. Simple Site Layout_Условие.docx
+++ b/HTML & CSS/05 Position and Grid/01. Simple Site Layout_Условие.docx
@@ -1886,13 +1886,13 @@
       <w:pPr>
         <w:pStyle w:val="2"/>
         <w:rPr>
-          <w:highlight w:val="red"/>
+          <w:highlight w:val="green"/>
           <w:lang w:val="bg-BG"/>
         </w:rPr>
       </w:pPr>
       <w:r>
         <w:rPr>
-          <w:highlight w:val="red"/>
+          <w:highlight w:val="green"/>
         </w:rPr>
         <w:t>Position Playground</w:t>
       </w:r>

</xml_diff>

<commit_message>
updating CSS in the 4th task and updating the progress
</commit_message>
<xml_diff>
--- a/HTML & CSS/05 Position and Grid/01. Simple Site Layout_Условие.docx
+++ b/HTML & CSS/05 Position and Grid/01. Simple Site Layout_Условие.docx
@@ -3333,6 +3333,7 @@
         <w:rPr>
           <w:rFonts w:eastAsia="Times New Roman" w:cstheme="minorHAnsi"/>
           <w:color w:val="000000"/>
+          <w:highlight w:val="green"/>
           <w:lang w:val="bg-BG" w:eastAsia="en-GB"/>
         </w:rPr>
       </w:pPr>
@@ -3340,6 +3341,7 @@
         <w:rPr>
           <w:rFonts w:eastAsia="Times New Roman" w:cstheme="minorHAnsi"/>
           <w:color w:val="000000"/>
+          <w:highlight w:val="green"/>
           <w:lang w:eastAsia="en-GB"/>
         </w:rPr>
         <w:t>Change the document title to "</w:t>
@@ -3350,6 +3352,7 @@
           <w:b/>
           <w:bCs/>
           <w:color w:val="000000"/>
+          <w:highlight w:val="green"/>
           <w:lang w:eastAsia="en-GB"/>
         </w:rPr>
         <w:t>Navigation</w:t>
@@ -3358,6 +3361,7 @@
         <w:rPr>
           <w:rFonts w:eastAsia="Times New Roman" w:cstheme="minorHAnsi"/>
           <w:color w:val="000000"/>
+          <w:highlight w:val="green"/>
           <w:lang w:eastAsia="en-GB"/>
         </w:rPr>
         <w:t>"</w:t>
@@ -3902,6 +3906,7 @@
         <w:rPr>
           <w:rFonts w:eastAsia="Times New Roman" w:cstheme="minorHAnsi"/>
           <w:color w:val="000000"/>
+          <w:highlight w:val="green"/>
           <w:lang w:val="bg-BG" w:eastAsia="en-GB"/>
         </w:rPr>
       </w:pPr>
@@ -3909,6 +3914,7 @@
         <w:rPr>
           <w:rFonts w:eastAsia="Times New Roman" w:cstheme="minorHAnsi"/>
           <w:color w:val="000000"/>
+          <w:highlight w:val="green"/>
           <w:lang w:eastAsia="en-GB"/>
         </w:rPr>
         <w:t>Use </w:t>
@@ -3917,6 +3923,7 @@
       <w:r>
         <w:rPr>
           <w:rStyle w:val="CodeChar"/>
+          <w:highlight w:val="green"/>
           <w:lang w:eastAsia="en-GB"/>
         </w:rPr>
         <w:t>rgb</w:t>
@@ -3925,6 +3932,7 @@
       <w:r>
         <w:rPr>
           <w:rStyle w:val="CodeChar"/>
+          <w:highlight w:val="green"/>
           <w:lang w:eastAsia="en-GB"/>
         </w:rPr>
         <w:t>(0, 102, 0)</w:t>
@@ -3934,6 +3942,7 @@
           <w:rFonts w:eastAsia="Times New Roman" w:cstheme="minorHAnsi"/>
           <w:noProof/>
           <w:color w:val="000000"/>
+          <w:highlight w:val="green"/>
           <w:lang w:eastAsia="en-GB"/>
         </w:rPr>
         <w:t> </w:t>
@@ -3942,6 +3951,7 @@
         <w:rPr>
           <w:rFonts w:eastAsia="Times New Roman" w:cstheme="minorHAnsi"/>
           <w:color w:val="000000"/>
+          <w:highlight w:val="green"/>
           <w:lang w:eastAsia="en-GB"/>
         </w:rPr>
         <w:t>for the anchors</w:t>
@@ -3957,6 +3967,7 @@
         <w:rPr>
           <w:rFonts w:eastAsia="Times New Roman" w:cstheme="minorHAnsi"/>
           <w:color w:val="000000"/>
+          <w:highlight w:val="green"/>
           <w:lang w:val="bg-BG" w:eastAsia="en-GB"/>
         </w:rPr>
       </w:pPr>
@@ -3964,6 +3975,7 @@
         <w:rPr>
           <w:rFonts w:eastAsia="Times New Roman" w:cstheme="minorHAnsi"/>
           <w:color w:val="000000"/>
+          <w:highlight w:val="green"/>
           <w:lang w:eastAsia="en-GB"/>
         </w:rPr>
         <w:t>Use </w:t>
@@ -3972,6 +3984,7 @@
       <w:r>
         <w:rPr>
           <w:rStyle w:val="CodeChar"/>
+          <w:highlight w:val="green"/>
           <w:lang w:eastAsia="en-GB"/>
         </w:rPr>
         <w:t>rgb</w:t>
@@ -3980,6 +3993,7 @@
       <w:r>
         <w:rPr>
           <w:rStyle w:val="CodeChar"/>
+          <w:highlight w:val="green"/>
           <w:lang w:eastAsia="en-GB"/>
         </w:rPr>
         <w:t>(238, 238, 238)</w:t>
@@ -3989,6 +4003,7 @@
           <w:rFonts w:eastAsia="Times New Roman" w:cstheme="minorHAnsi"/>
           <w:noProof/>
           <w:color w:val="000000"/>
+          <w:highlight w:val="green"/>
           <w:lang w:eastAsia="en-GB"/>
         </w:rPr>
         <w:t> </w:t>
@@ -3997,6 +4012,7 @@
         <w:rPr>
           <w:rFonts w:eastAsia="Times New Roman" w:cstheme="minorHAnsi"/>
           <w:color w:val="000000"/>
+          <w:highlight w:val="green"/>
           <w:lang w:eastAsia="en-GB"/>
         </w:rPr>
         <w:t>for body background</w:t>

</xml_diff>

<commit_message>
adding css as per the requirement and chekcing solution
</commit_message>
<xml_diff>
--- a/HTML & CSS/05 Position and Grid/01. Simple Site Layout_Условие.docx
+++ b/HTML & CSS/05 Position and Grid/01. Simple Site Layout_Условие.docx
@@ -4028,6 +4028,7 @@
         <w:rPr>
           <w:rFonts w:eastAsia="Times New Roman" w:cstheme="minorHAnsi"/>
           <w:color w:val="000000"/>
+          <w:highlight w:val="green"/>
           <w:lang w:val="bg-BG" w:eastAsia="en-GB"/>
         </w:rPr>
       </w:pPr>
@@ -4035,6 +4036,7 @@
         <w:rPr>
           <w:rFonts w:eastAsia="Times New Roman" w:cstheme="minorHAnsi"/>
           <w:color w:val="000000"/>
+          <w:highlight w:val="green"/>
           <w:lang w:eastAsia="en-GB"/>
         </w:rPr>
         <w:t>Use </w:t>
@@ -4043,6 +4045,7 @@
       <w:r>
         <w:rPr>
           <w:rStyle w:val="CodeChar"/>
+          <w:highlight w:val="green"/>
           <w:lang w:eastAsia="en-GB"/>
         </w:rPr>
         <w:t>rgb</w:t>
@@ -4051,6 +4054,7 @@
       <w:r>
         <w:rPr>
           <w:rStyle w:val="CodeChar"/>
+          <w:highlight w:val="green"/>
           <w:lang w:eastAsia="en-GB"/>
         </w:rPr>
         <w:t>(255, 255, 255)</w:t>
@@ -4060,6 +4064,7 @@
           <w:rFonts w:eastAsia="Times New Roman" w:cstheme="minorHAnsi"/>
           <w:noProof/>
           <w:color w:val="000000"/>
+          <w:highlight w:val="green"/>
           <w:lang w:eastAsia="en-GB"/>
         </w:rPr>
         <w:t> </w:t>
@@ -4068,6 +4073,7 @@
         <w:rPr>
           <w:rFonts w:eastAsia="Times New Roman" w:cstheme="minorHAnsi"/>
           <w:color w:val="000000"/>
+          <w:highlight w:val="green"/>
           <w:lang w:eastAsia="en-GB"/>
         </w:rPr>
         <w:t>for image background and </w:t>
@@ -4075,6 +4081,7 @@
       <w:r>
         <w:rPr>
           <w:rStyle w:val="CodeChar"/>
+          <w:highlight w:val="green"/>
           <w:lang w:eastAsia="en-GB"/>
         </w:rPr>
         <w:t>rgba(0, 0, 0, 0.25)</w:t>
@@ -4084,6 +4091,7 @@
           <w:rFonts w:eastAsia="Times New Roman" w:cstheme="minorHAnsi"/>
           <w:noProof/>
           <w:color w:val="000000"/>
+          <w:highlight w:val="green"/>
           <w:lang w:eastAsia="en-GB"/>
         </w:rPr>
         <w:t> </w:t>
@@ -4092,6 +4100,7 @@
         <w:rPr>
           <w:rFonts w:eastAsia="Times New Roman" w:cstheme="minorHAnsi"/>
           <w:color w:val="000000"/>
+          <w:highlight w:val="green"/>
           <w:lang w:eastAsia="en-GB"/>
         </w:rPr>
         <w:t>for image box shadow</w:t>
@@ -4107,6 +4116,7 @@
         <w:rPr>
           <w:rFonts w:eastAsia="Times New Roman" w:cstheme="minorHAnsi"/>
           <w:color w:val="000000"/>
+          <w:highlight w:val="green"/>
           <w:lang w:val="bg-BG" w:eastAsia="en-GB"/>
         </w:rPr>
       </w:pPr>
@@ -4114,6 +4124,7 @@
         <w:rPr>
           <w:rFonts w:eastAsia="Times New Roman" w:cstheme="minorHAnsi"/>
           <w:color w:val="000000"/>
+          <w:highlight w:val="green"/>
           <w:lang w:eastAsia="en-GB"/>
         </w:rPr>
         <w:lastRenderedPageBreak/>
@@ -4122,6 +4133,7 @@
       <w:r>
         <w:rPr>
           <w:rStyle w:val="CodeChar"/>
+          <w:highlight w:val="green"/>
           <w:lang w:eastAsia="en-GB"/>
         </w:rPr>
         <w:t>Georgia, serif</w:t>
@@ -4131,6 +4143,7 @@
           <w:rFonts w:eastAsia="Times New Roman" w:cstheme="minorHAnsi"/>
           <w:noProof/>
           <w:color w:val="000000"/>
+          <w:highlight w:val="green"/>
           <w:lang w:eastAsia="en-GB"/>
         </w:rPr>
         <w:t> </w:t>
@@ -4139,6 +4152,7 @@
         <w:rPr>
           <w:rFonts w:eastAsia="Times New Roman" w:cstheme="minorHAnsi"/>
           <w:color w:val="000000"/>
+          <w:highlight w:val="green"/>
           <w:lang w:eastAsia="en-GB"/>
         </w:rPr>
         <w:t>for the blockquote</w:t>
@@ -4154,6 +4168,7 @@
         <w:rPr>
           <w:rFonts w:eastAsia="Times New Roman" w:cstheme="minorHAnsi"/>
           <w:color w:val="000000"/>
+          <w:highlight w:val="green"/>
           <w:lang w:val="bg-BG" w:eastAsia="en-GB"/>
         </w:rPr>
       </w:pPr>
@@ -4161,6 +4176,7 @@
         <w:rPr>
           <w:rFonts w:eastAsia="Times New Roman" w:cstheme="minorHAnsi"/>
           <w:color w:val="000000"/>
+          <w:highlight w:val="green"/>
           <w:lang w:eastAsia="en-GB"/>
         </w:rPr>
         <w:t>Use font </w:t>
@@ -4168,6 +4184,7 @@
       <w:r>
         <w:rPr>
           <w:rStyle w:val="CodeChar"/>
+          <w:highlight w:val="green"/>
           <w:lang w:eastAsia="en-GB"/>
         </w:rPr>
         <w:t>Georgia, serif </w:t>
@@ -4176,6 +4193,7 @@
         <w:rPr>
           <w:rFonts w:eastAsia="Times New Roman" w:cstheme="minorHAnsi"/>
           <w:color w:val="000000"/>
+          <w:highlight w:val="green"/>
           <w:lang w:eastAsia="en-GB"/>
         </w:rPr>
         <w:t>with size </w:t>
@@ -4183,6 +4201,7 @@
       <w:r>
         <w:rPr>
           <w:rStyle w:val="CodeChar"/>
+          <w:highlight w:val="green"/>
           <w:lang w:eastAsia="en-GB"/>
         </w:rPr>
         <w:t>1em/1.2 </w:t>
@@ -4191,6 +4210,7 @@
         <w:rPr>
           <w:rFonts w:eastAsia="Times New Roman" w:cstheme="minorHAnsi"/>
           <w:color w:val="000000"/>
+          <w:highlight w:val="green"/>
           <w:lang w:eastAsia="en-GB"/>
         </w:rPr>
         <w:t>for the headings</w:t>

</xml_diff>